<commit_message>
Versión final de la plantilla de planificación
</commit_message>
<xml_diff>
--- a/Entrega/Hito 1/Plantilla_Planificacion.docx
+++ b/Entrega/Hito 1/Plantilla_Planificacion.docx
@@ -192,6 +192,7 @@
             </w:rPr>
             <w:t xml:space="preserve"> “</w:t>
           </w:r>
+          <w:proofErr w:type="spellStart"/>
           <w:r>
             <w:rPr>
               <w:rFonts w:ascii="Verdana" w:eastAsia="Times New Roman" w:hAnsi="Verdana" w:cs="Times New Roman"/>
@@ -201,6 +202,7 @@
             </w:rPr>
             <w:t>Cerberus</w:t>
           </w:r>
+          <w:proofErr w:type="spellEnd"/>
           <w:r>
             <w:rPr>
               <w:rFonts w:ascii="Verdana" w:eastAsia="Times New Roman" w:hAnsi="Verdana" w:cs="Times New Roman"/>
@@ -331,18 +333,6 @@
             </w:rPr>
             <w:t xml:space="preserve">Hito: </w:t>
           </w:r>
-        </w:p>
-        <w:p>
-          <w:pPr>
-            <w:spacing w:after="0" w:line="240" w:lineRule="auto"/>
-            <w:ind w:firstLine="708"/>
-            <w:rPr>
-              <w:rFonts w:ascii="Verdana" w:eastAsia="Times New Roman" w:hAnsi="Verdana" w:cs="Times New Roman"/>
-              <w:sz w:val="28"/>
-              <w:szCs w:val="24"/>
-              <w:lang w:eastAsia="es-ES"/>
-            </w:rPr>
-          </w:pPr>
           <w:r>
             <w:rPr>
               <w:rFonts w:ascii="Verdana" w:eastAsia="Times New Roman" w:hAnsi="Verdana" w:cs="Times New Roman"/>
@@ -350,7 +340,7 @@
               <w:szCs w:val="24"/>
               <w:lang w:eastAsia="es-ES"/>
             </w:rPr>
-            <w:t>Fecha entrega: dia-mes-año</w:t>
+            <w:t>1</w:t>
           </w:r>
         </w:p>
         <w:p>
@@ -371,8 +361,49 @@
               <w:szCs w:val="24"/>
               <w:lang w:eastAsia="es-ES"/>
             </w:rPr>
-            <w:t>Versión: 1, 2, 3...</w:t>
+            <w:t xml:space="preserve">Fecha entrega: </w:t>
           </w:r>
+          <w:r>
+            <w:rPr>
+              <w:rFonts w:ascii="Verdana" w:eastAsia="Times New Roman" w:hAnsi="Verdana" w:cs="Times New Roman"/>
+              <w:sz w:val="28"/>
+              <w:szCs w:val="24"/>
+              <w:lang w:eastAsia="es-ES"/>
+            </w:rPr>
+            <w:t>21/11/2016</w:t>
+          </w:r>
+        </w:p>
+        <w:p>
+          <w:pPr>
+            <w:spacing w:after="0" w:line="240" w:lineRule="auto"/>
+            <w:ind w:firstLine="708"/>
+            <w:rPr>
+              <w:rFonts w:ascii="Verdana" w:eastAsia="Times New Roman" w:hAnsi="Verdana" w:cs="Times New Roman"/>
+              <w:sz w:val="28"/>
+              <w:szCs w:val="24"/>
+              <w:lang w:eastAsia="es-ES"/>
+            </w:rPr>
+          </w:pPr>
+          <w:r>
+            <w:rPr>
+              <w:rFonts w:ascii="Verdana" w:eastAsia="Times New Roman" w:hAnsi="Verdana" w:cs="Times New Roman"/>
+              <w:sz w:val="28"/>
+              <w:szCs w:val="24"/>
+              <w:lang w:eastAsia="es-ES"/>
+            </w:rPr>
+            <w:t xml:space="preserve">Versión: </w:t>
+          </w:r>
+          <w:r>
+            <w:rPr>
+              <w:rFonts w:ascii="Verdana" w:eastAsia="Times New Roman" w:hAnsi="Verdana" w:cs="Times New Roman"/>
+              <w:sz w:val="28"/>
+              <w:szCs w:val="24"/>
+              <w:lang w:eastAsia="es-ES"/>
+            </w:rPr>
+            <w:t>3</w:t>
+          </w:r>
+          <w:bookmarkStart w:id="0" w:name="_GoBack"/>
+          <w:bookmarkEnd w:id="0"/>
         </w:p>
         <w:p>
           <w:pPr>
@@ -436,8 +467,17 @@
               <w:rFonts w:ascii="Verdana" w:hAnsi="Verdana"/>
               <w:sz w:val="28"/>
             </w:rPr>
-            <w:t>Jorge Cabanes</w:t>
+            <w:t xml:space="preserve">Jorge </w:t>
           </w:r>
+          <w:proofErr w:type="spellStart"/>
+          <w:r>
+            <w:rPr>
+              <w:rFonts w:ascii="Verdana" w:hAnsi="Verdana"/>
+              <w:sz w:val="28"/>
+            </w:rPr>
+            <w:t>Cabanes</w:t>
+          </w:r>
+          <w:proofErr w:type="spellEnd"/>
         </w:p>
         <w:p>
           <w:pPr>
@@ -471,12 +511,21 @@
               <w:sz w:val="28"/>
             </w:rPr>
           </w:pPr>
+          <w:proofErr w:type="spellStart"/>
           <w:r>
             <w:rPr>
               <w:rFonts w:ascii="Verdana" w:hAnsi="Verdana"/>
               <w:sz w:val="28"/>
             </w:rPr>
-            <w:t>Nahiara Latorre</w:t>
+            <w:t>Nahiara</w:t>
+          </w:r>
+          <w:proofErr w:type="spellEnd"/>
+          <w:r>
+            <w:rPr>
+              <w:rFonts w:ascii="Verdana" w:hAnsi="Verdana"/>
+              <w:sz w:val="28"/>
+            </w:rPr>
+            <w:t xml:space="preserve"> Latorre</w:t>
           </w:r>
           <w:r>
             <w:rPr>
@@ -593,7 +642,7 @@
         </w:p>
       </w:sdtContent>
     </w:sdt>
-    <w:bookmarkStart w:id="0" w:name="_Toc466288125" w:displacedByCustomXml="next"/>
+    <w:bookmarkStart w:id="1" w:name="_Toc466288125" w:displacedByCustomXml="next"/>
     <w:sdt>
       <w:sdtPr>
         <w:rPr>
@@ -626,7 +675,7 @@
             </w:rPr>
             <w:t>Contenido</w:t>
           </w:r>
-          <w:bookmarkEnd w:id="0"/>
+          <w:bookmarkEnd w:id="1"/>
         </w:p>
         <w:p>
           <w:pPr>
@@ -2295,43 +2344,59 @@
           <w:numId w:val="3"/>
         </w:numPr>
       </w:pPr>
-      <w:bookmarkStart w:id="1" w:name="_Toc462057869"/>
-      <w:bookmarkStart w:id="2" w:name="_Toc466288126"/>
-      <w:bookmarkEnd w:id="1"/>
+      <w:bookmarkStart w:id="2" w:name="_Toc462057869"/>
+      <w:bookmarkStart w:id="3" w:name="_Toc466288126"/>
+      <w:bookmarkEnd w:id="2"/>
       <w:r>
         <w:lastRenderedPageBreak/>
         <w:t>Propósito</w:t>
       </w:r>
-      <w:bookmarkEnd w:id="2"/>
+      <w:bookmarkEnd w:id="3"/>
     </w:p>
     <w:p>
       <w:pPr>
+        <w:ind w:left="360" w:firstLine="348"/>
+        <w:rPr>
+          <w:iCs/>
+        </w:rPr>
+      </w:pPr>
+      <w:r>
+        <w:rPr>
+          <w:iCs/>
+        </w:rPr>
+        <w:t xml:space="preserve">El propósito del documento de planificación software es reunir toda la información necesaria para controlar el proyecto. Describe la forma en la que realizaremos el desarrollo de la aplicación web y es el documento que especifica el </w:t>
+      </w:r>
+      <w:proofErr w:type="spellStart"/>
+      <w:r>
         <w:rPr>
           <w:i/>
           <w:iCs/>
         </w:rPr>
-      </w:pPr>
-      <w:r>
+        <w:t>planning</w:t>
+      </w:r>
+      <w:proofErr w:type="spellEnd"/>
+      <w:r>
+        <w:rPr>
+          <w:iCs/>
+        </w:rPr>
+        <w:t xml:space="preserve"> a más alto nivel que emplearemos para dirigir el desarrollo. Los detalles de cada iteración serán descritos más en profundidad en los planes de iteración.</w:t>
+      </w:r>
+    </w:p>
+    <w:p>
+      <w:pPr>
         <w:rPr>
           <w:i/>
           <w:iCs/>
         </w:rPr>
-        <w:t>&lt;</w:t>
-      </w:r>
-      <w:r>
+      </w:pPr>
+    </w:p>
+    <w:p>
+      <w:pPr>
         <w:rPr>
           <w:i/>
           <w:iCs/>
         </w:rPr>
-        <w:t>Describir cuál es el propósito de este documento y a quién va dirigido</w:t>
-      </w:r>
-      <w:r>
-        <w:rPr>
-          <w:i/>
-          <w:iCs/>
-        </w:rPr>
-        <w:t>&gt;</w:t>
-      </w:r>
+      </w:pPr>
     </w:p>
     <w:p>
       <w:pPr>
@@ -2341,14 +2406,14 @@
           <w:numId w:val="3"/>
         </w:numPr>
       </w:pPr>
-      <w:bookmarkStart w:id="3" w:name="_Toc466288127"/>
+      <w:bookmarkStart w:id="4" w:name="_Toc466288127"/>
       <w:r>
         <w:t>Análisis de riesgos</w:t>
       </w:r>
       <w:r>
         <w:t>.</w:t>
       </w:r>
-      <w:bookmarkEnd w:id="3"/>
+      <w:bookmarkEnd w:id="4"/>
     </w:p>
     <w:p>
       <w:pPr>
@@ -2358,15 +2423,147 @@
           <w:numId w:val="3"/>
         </w:numPr>
       </w:pPr>
-      <w:bookmarkStart w:id="4" w:name="_Toc466288128"/>
+      <w:bookmarkStart w:id="5" w:name="_Toc466288128"/>
       <w:r>
         <w:t>Identificación de riesgos</w:t>
       </w:r>
       <w:r>
         <w:t>.</w:t>
       </w:r>
-      <w:bookmarkEnd w:id="4"/>
+      <w:bookmarkEnd w:id="5"/>
     </w:p>
+    <w:p>
+      <w:pPr>
+        <w:ind w:left="360" w:firstLine="345"/>
+      </w:pPr>
+      <w:r>
+        <w:tab/>
+      </w:r>
+      <w:r>
+        <w:tab/>
+        <w:t>Para identificar los riesgos a los que nuestro proyecto puede enfrentarse durante su fase de desarrollo, encontramos seis posibles campos en los que un riesgo puede producirse:</w:t>
+      </w:r>
+    </w:p>
+    <w:p>
+      <w:pPr>
+        <w:pStyle w:val="Prrafodelista"/>
+        <w:numPr>
+          <w:ilvl w:val="0"/>
+          <w:numId w:val="18"/>
+        </w:numPr>
+      </w:pPr>
+      <w:r>
+        <w:rPr>
+          <w:b/>
+        </w:rPr>
+        <w:t xml:space="preserve">Riesgo tecnológico: </w:t>
+      </w:r>
+      <w:r>
+        <w:t>Este es el tipo de riesgo más improbable ante el que nos podemos encontrar. Se refiere a posibles errores por parte del software o hardware que empleamos. Podría ser que el ordenador personal de uno o varios de los integrantes del equipo fallara, por ejemplo.</w:t>
+      </w:r>
+    </w:p>
+    <w:p>
+      <w:pPr>
+        <w:pStyle w:val="Prrafodelista"/>
+        <w:numPr>
+          <w:ilvl w:val="0"/>
+          <w:numId w:val="18"/>
+        </w:numPr>
+      </w:pPr>
+      <w:r>
+        <w:rPr>
+          <w:b/>
+        </w:rPr>
+        <w:t>Riesgo de personal:</w:t>
+      </w:r>
+      <w:r>
+        <w:t xml:space="preserve"> Debido a nuestra inexperiencia es muy posible que nos encontremos ante situaciones para las que no tenemos un entrenamiento funcional, y tengamos que apoyarnos únicamente sobre conocimientos teóricos.</w:t>
+      </w:r>
+    </w:p>
+    <w:p>
+      <w:pPr>
+        <w:pStyle w:val="Prrafodelista"/>
+        <w:numPr>
+          <w:ilvl w:val="0"/>
+          <w:numId w:val="18"/>
+        </w:numPr>
+      </w:pPr>
+      <w:r>
+        <w:rPr>
+          <w:b/>
+        </w:rPr>
+        <w:t>Riesgo organizacional:</w:t>
+      </w:r>
+      <w:r>
+        <w:t xml:space="preserve"> En el caso de que nuestra identificación de riesgos sea errónea y se presente una casuística inesperada para la que no tenemos un plan de contingencia nos encontraríamos ante un riesgo de este tipo.</w:t>
+      </w:r>
+    </w:p>
+    <w:p>
+      <w:pPr>
+        <w:pStyle w:val="Prrafodelista"/>
+        <w:numPr>
+          <w:ilvl w:val="0"/>
+          <w:numId w:val="18"/>
+        </w:numPr>
+      </w:pPr>
+      <w:r>
+        <w:rPr>
+          <w:b/>
+        </w:rPr>
+        <w:t>Riesgos de herramientas:</w:t>
+      </w:r>
+      <w:r>
+        <w:t xml:space="preserve"> Debido al amplio abanico de tecnologías que vamos a emplear nos podríamos encontrar ante problemas de integración entre ellas.</w:t>
+      </w:r>
+    </w:p>
+    <w:p>
+      <w:pPr>
+        <w:pStyle w:val="Prrafodelista"/>
+        <w:numPr>
+          <w:ilvl w:val="0"/>
+          <w:numId w:val="18"/>
+        </w:numPr>
+      </w:pPr>
+      <w:r>
+        <w:rPr>
+          <w:b/>
+        </w:rPr>
+        <w:t>Riesgos de requerimientos:</w:t>
+      </w:r>
+      <w:r>
+        <w:t xml:space="preserve"> En el caso de que hayamos fallado en la fase de análisis del proyecto, nos encontraríamos ante una situación en la que las tareas que debíamos desarrollar cambiarían.</w:t>
+      </w:r>
+    </w:p>
+    <w:p>
+      <w:pPr>
+        <w:pStyle w:val="Prrafodelista"/>
+        <w:numPr>
+          <w:ilvl w:val="0"/>
+          <w:numId w:val="18"/>
+        </w:numPr>
+      </w:pPr>
+      <w:r>
+        <w:rPr>
+          <w:b/>
+        </w:rPr>
+        <w:t>Riesgos de estimación:</w:t>
+      </w:r>
+      <w:r>
+        <w:t xml:space="preserve"> A la hora de realizar estimaciones sobre el tiempo que requiere realizar una tarea, la experiencia a la hora de realizar tareas similares nos da un </w:t>
+      </w:r>
+      <w:proofErr w:type="spellStart"/>
+      <w:r>
+        <w:rPr>
+          <w:i/>
+        </w:rPr>
+        <w:t>feedback</w:t>
+      </w:r>
+      <w:proofErr w:type="spellEnd"/>
+      <w:r>
+        <w:t xml:space="preserve"> sobre el coste de las mismas. Otra vez, debido a nuestra inexperiencia, existe la posibilidad de que el cálculo de costes sea erróneo.</w:t>
+      </w:r>
+    </w:p>
+    <w:p/>
     <w:p>
       <w:pPr>
         <w:pStyle w:val="Ttulo1"/>
@@ -2375,15 +2572,279 @@
           <w:numId w:val="3"/>
         </w:numPr>
       </w:pPr>
-      <w:bookmarkStart w:id="5" w:name="_Toc466288129"/>
+      <w:bookmarkStart w:id="6" w:name="_Toc466288129"/>
       <w:r>
         <w:t>Prioridades de los riesgos</w:t>
       </w:r>
       <w:r>
         <w:t>.</w:t>
       </w:r>
-      <w:bookmarkEnd w:id="5"/>
+      <w:bookmarkEnd w:id="6"/>
     </w:p>
+    <w:tbl>
+      <w:tblPr>
+        <w:tblStyle w:val="Tablaconcuadrcula"/>
+        <w:tblW w:w="0" w:type="auto"/>
+        <w:tblLook w:val="04A0" w:firstRow="1" w:lastRow="0" w:firstColumn="1" w:lastColumn="0" w:noHBand="0" w:noVBand="1"/>
+      </w:tblPr>
+      <w:tblGrid>
+        <w:gridCol w:w="2906"/>
+        <w:gridCol w:w="2907"/>
+        <w:gridCol w:w="2907"/>
+      </w:tblGrid>
+      <w:tr>
+        <w:tc>
+          <w:tcPr>
+            <w:tcW w:w="2906" w:type="dxa"/>
+            <w:shd w:val="clear" w:color="auto" w:fill="9CC2E5" w:themeFill="accent1" w:themeFillTint="99"/>
+          </w:tcPr>
+          <w:p>
+            <w:pPr>
+              <w:jc w:val="center"/>
+            </w:pPr>
+            <w:r>
+              <w:t>POSIBLE RIESGO</w:t>
+            </w:r>
+          </w:p>
+        </w:tc>
+        <w:tc>
+          <w:tcPr>
+            <w:tcW w:w="2907" w:type="dxa"/>
+            <w:shd w:val="clear" w:color="auto" w:fill="9CC2E5" w:themeFill="accent1" w:themeFillTint="99"/>
+          </w:tcPr>
+          <w:p>
+            <w:pPr>
+              <w:jc w:val="center"/>
+            </w:pPr>
+            <w:r>
+              <w:t>PROBABILIDAD</w:t>
+            </w:r>
+          </w:p>
+        </w:tc>
+        <w:tc>
+          <w:tcPr>
+            <w:tcW w:w="2907" w:type="dxa"/>
+            <w:shd w:val="clear" w:color="auto" w:fill="9CC2E5" w:themeFill="accent1" w:themeFillTint="99"/>
+          </w:tcPr>
+          <w:p>
+            <w:pPr>
+              <w:jc w:val="center"/>
+            </w:pPr>
+            <w:r>
+              <w:t>EFECTOS</w:t>
+            </w:r>
+          </w:p>
+        </w:tc>
+      </w:tr>
+      <w:tr>
+        <w:tc>
+          <w:tcPr>
+            <w:tcW w:w="2906" w:type="dxa"/>
+          </w:tcPr>
+          <w:p>
+            <w:r>
+              <w:t>Fallo del equipo personal de uno de los miembros</w:t>
+            </w:r>
+          </w:p>
+        </w:tc>
+        <w:tc>
+          <w:tcPr>
+            <w:tcW w:w="2907" w:type="dxa"/>
+          </w:tcPr>
+          <w:p>
+            <w:r>
+              <w:t>BAJA</w:t>
+            </w:r>
+          </w:p>
+        </w:tc>
+        <w:tc>
+          <w:tcPr>
+            <w:tcW w:w="2907" w:type="dxa"/>
+          </w:tcPr>
+          <w:p>
+            <w:r>
+              <w:t>SERIO</w:t>
+            </w:r>
+          </w:p>
+        </w:tc>
+      </w:tr>
+      <w:tr>
+        <w:tc>
+          <w:tcPr>
+            <w:tcW w:w="2906" w:type="dxa"/>
+            <w:shd w:val="clear" w:color="auto" w:fill="DEEAF6" w:themeFill="accent1" w:themeFillTint="33"/>
+          </w:tcPr>
+          <w:p>
+            <w:r>
+              <w:t>Personal inexperto</w:t>
+            </w:r>
+          </w:p>
+        </w:tc>
+        <w:tc>
+          <w:tcPr>
+            <w:tcW w:w="2907" w:type="dxa"/>
+            <w:shd w:val="clear" w:color="auto" w:fill="DEEAF6" w:themeFill="accent1" w:themeFillTint="33"/>
+          </w:tcPr>
+          <w:p>
+            <w:r>
+              <w:t>ALTA</w:t>
+            </w:r>
+          </w:p>
+        </w:tc>
+        <w:tc>
+          <w:tcPr>
+            <w:tcW w:w="2907" w:type="dxa"/>
+            <w:shd w:val="clear" w:color="auto" w:fill="DEEAF6" w:themeFill="accent1" w:themeFillTint="33"/>
+          </w:tcPr>
+          <w:p>
+            <w:r>
+              <w:t>TOLERABLE</w:t>
+            </w:r>
+          </w:p>
+        </w:tc>
+      </w:tr>
+      <w:tr>
+        <w:tc>
+          <w:tcPr>
+            <w:tcW w:w="2906" w:type="dxa"/>
+          </w:tcPr>
+          <w:p>
+            <w:r>
+              <w:lastRenderedPageBreak/>
+              <w:t>Planificación errónea</w:t>
+            </w:r>
+          </w:p>
+        </w:tc>
+        <w:tc>
+          <w:tcPr>
+            <w:tcW w:w="2907" w:type="dxa"/>
+          </w:tcPr>
+          <w:p>
+            <w:r>
+              <w:t>MEDIA</w:t>
+            </w:r>
+          </w:p>
+        </w:tc>
+        <w:tc>
+          <w:tcPr>
+            <w:tcW w:w="2907" w:type="dxa"/>
+          </w:tcPr>
+          <w:p>
+            <w:r>
+              <w:t>TOLERABLE</w:t>
+            </w:r>
+          </w:p>
+        </w:tc>
+      </w:tr>
+      <w:tr>
+        <w:tc>
+          <w:tcPr>
+            <w:tcW w:w="2906" w:type="dxa"/>
+            <w:shd w:val="clear" w:color="auto" w:fill="DEEAF6" w:themeFill="accent1" w:themeFillTint="33"/>
+          </w:tcPr>
+          <w:p>
+            <w:r>
+              <w:t xml:space="preserve">Error de integración entre </w:t>
+            </w:r>
+            <w:proofErr w:type="spellStart"/>
+            <w:r>
+              <w:t>frameworks</w:t>
+            </w:r>
+            <w:proofErr w:type="spellEnd"/>
+          </w:p>
+        </w:tc>
+        <w:tc>
+          <w:tcPr>
+            <w:tcW w:w="2907" w:type="dxa"/>
+            <w:shd w:val="clear" w:color="auto" w:fill="DEEAF6" w:themeFill="accent1" w:themeFillTint="33"/>
+          </w:tcPr>
+          <w:p>
+            <w:r>
+              <w:t>BAJA</w:t>
+            </w:r>
+          </w:p>
+        </w:tc>
+        <w:tc>
+          <w:tcPr>
+            <w:tcW w:w="2907" w:type="dxa"/>
+            <w:shd w:val="clear" w:color="auto" w:fill="DEEAF6" w:themeFill="accent1" w:themeFillTint="33"/>
+          </w:tcPr>
+          <w:p>
+            <w:r>
+              <w:t>CATASTRÓFICO</w:t>
+            </w:r>
+          </w:p>
+        </w:tc>
+      </w:tr>
+      <w:tr>
+        <w:tc>
+          <w:tcPr>
+            <w:tcW w:w="2906" w:type="dxa"/>
+          </w:tcPr>
+          <w:p>
+            <w:r>
+              <w:t>Obtención de requisitos y análisis erróneos</w:t>
+            </w:r>
+          </w:p>
+        </w:tc>
+        <w:tc>
+          <w:tcPr>
+            <w:tcW w:w="2907" w:type="dxa"/>
+          </w:tcPr>
+          <w:p>
+            <w:r>
+              <w:t>MEDIA</w:t>
+            </w:r>
+          </w:p>
+        </w:tc>
+        <w:tc>
+          <w:tcPr>
+            <w:tcW w:w="2907" w:type="dxa"/>
+          </w:tcPr>
+          <w:p>
+            <w:r>
+              <w:t>TOLERABLE</w:t>
+            </w:r>
+          </w:p>
+        </w:tc>
+      </w:tr>
+      <w:tr>
+        <w:tc>
+          <w:tcPr>
+            <w:tcW w:w="2906" w:type="dxa"/>
+            <w:shd w:val="clear" w:color="auto" w:fill="DEEAF6" w:themeFill="accent1" w:themeFillTint="33"/>
+          </w:tcPr>
+          <w:p>
+            <w:r>
+              <w:t>Error a la hora de realizar las estimaciones de tiempo</w:t>
+            </w:r>
+          </w:p>
+        </w:tc>
+        <w:tc>
+          <w:tcPr>
+            <w:tcW w:w="2907" w:type="dxa"/>
+            <w:shd w:val="clear" w:color="auto" w:fill="DEEAF6" w:themeFill="accent1" w:themeFillTint="33"/>
+          </w:tcPr>
+          <w:p>
+            <w:r>
+              <w:t>MEDIA</w:t>
+            </w:r>
+          </w:p>
+        </w:tc>
+        <w:tc>
+          <w:tcPr>
+            <w:tcW w:w="2907" w:type="dxa"/>
+            <w:shd w:val="clear" w:color="auto" w:fill="DEEAF6" w:themeFill="accent1" w:themeFillTint="33"/>
+          </w:tcPr>
+          <w:p>
+            <w:r>
+              <w:t>SERIO</w:t>
+            </w:r>
+          </w:p>
+        </w:tc>
+      </w:tr>
+    </w:tbl>
+    <w:p/>
     <w:p>
       <w:pPr>
         <w:pStyle w:val="Ttulo1"/>
@@ -2392,15 +2853,225 @@
           <w:numId w:val="3"/>
         </w:numPr>
       </w:pPr>
-      <w:bookmarkStart w:id="6" w:name="_Toc466288130"/>
+      <w:bookmarkStart w:id="7" w:name="_Toc466288130"/>
       <w:r>
         <w:t>Planes de contingencia</w:t>
       </w:r>
       <w:r>
         <w:t>.</w:t>
       </w:r>
-      <w:bookmarkEnd w:id="6"/>
+      <w:bookmarkEnd w:id="7"/>
     </w:p>
+    <w:tbl>
+      <w:tblPr>
+        <w:tblStyle w:val="Tablaconcuadrcula"/>
+        <w:tblW w:w="0" w:type="auto"/>
+        <w:tblLook w:val="04A0" w:firstRow="1" w:lastRow="0" w:firstColumn="1" w:lastColumn="0" w:noHBand="0" w:noVBand="1"/>
+      </w:tblPr>
+      <w:tblGrid>
+        <w:gridCol w:w="4360"/>
+        <w:gridCol w:w="4360"/>
+      </w:tblGrid>
+      <w:tr>
+        <w:tc>
+          <w:tcPr>
+            <w:tcW w:w="4360" w:type="dxa"/>
+            <w:shd w:val="clear" w:color="auto" w:fill="9CC2E5" w:themeFill="accent1" w:themeFillTint="99"/>
+          </w:tcPr>
+          <w:p>
+            <w:pPr>
+              <w:jc w:val="center"/>
+            </w:pPr>
+            <w:r>
+              <w:t>RIESGO</w:t>
+            </w:r>
+          </w:p>
+        </w:tc>
+        <w:tc>
+          <w:tcPr>
+            <w:tcW w:w="4360" w:type="dxa"/>
+            <w:shd w:val="clear" w:color="auto" w:fill="9CC2E5" w:themeFill="accent1" w:themeFillTint="99"/>
+          </w:tcPr>
+          <w:p>
+            <w:pPr>
+              <w:jc w:val="center"/>
+            </w:pPr>
+            <w:r>
+              <w:t>ESTRATEGIA</w:t>
+            </w:r>
+          </w:p>
+        </w:tc>
+      </w:tr>
+      <w:tr>
+        <w:tc>
+          <w:tcPr>
+            <w:tcW w:w="4360" w:type="dxa"/>
+          </w:tcPr>
+          <w:p>
+            <w:r>
+              <w:t>Fallo del equipo personal de uno de los miembros</w:t>
+            </w:r>
+          </w:p>
+        </w:tc>
+        <w:tc>
+          <w:tcPr>
+            <w:tcW w:w="4360" w:type="dxa"/>
+          </w:tcPr>
+          <w:p>
+            <w:r>
+              <w:t xml:space="preserve">Crear una máquina virtual de </w:t>
+            </w:r>
+            <w:proofErr w:type="spellStart"/>
+            <w:r>
+              <w:t>backup</w:t>
+            </w:r>
+            <w:proofErr w:type="spellEnd"/>
+            <w:r>
+              <w:t xml:space="preserve"> que se pueda iniciar rápidamente en uno de los ordenadores de la facultad</w:t>
+            </w:r>
+          </w:p>
+        </w:tc>
+      </w:tr>
+      <w:tr>
+        <w:tc>
+          <w:tcPr>
+            <w:tcW w:w="4360" w:type="dxa"/>
+            <w:shd w:val="clear" w:color="auto" w:fill="DEEAF6" w:themeFill="accent1" w:themeFillTint="33"/>
+          </w:tcPr>
+          <w:p>
+            <w:r>
+              <w:t>Personal inexperto</w:t>
+            </w:r>
+          </w:p>
+        </w:tc>
+        <w:tc>
+          <w:tcPr>
+            <w:tcW w:w="4360" w:type="dxa"/>
+            <w:shd w:val="clear" w:color="auto" w:fill="DEEAF6" w:themeFill="accent1" w:themeFillTint="33"/>
+          </w:tcPr>
+          <w:p>
+            <w:r>
+              <w:t>Entrenamiento con software nuevo a emplear</w:t>
+            </w:r>
+          </w:p>
+        </w:tc>
+      </w:tr>
+      <w:tr>
+        <w:tc>
+          <w:tcPr>
+            <w:tcW w:w="4360" w:type="dxa"/>
+          </w:tcPr>
+          <w:p>
+            <w:r>
+              <w:t>Planificación errónea</w:t>
+            </w:r>
+          </w:p>
+        </w:tc>
+        <w:tc>
+          <w:tcPr>
+            <w:tcW w:w="4360" w:type="dxa"/>
+          </w:tcPr>
+          <w:p>
+            <w:r>
+              <w:t xml:space="preserve">Contar con una tabla de planificación por ciclos en la que veamos las probabilidades de terminar una funcionalidad en un tiempo determinado </w:t>
+            </w:r>
+          </w:p>
+        </w:tc>
+      </w:tr>
+      <w:tr>
+        <w:tc>
+          <w:tcPr>
+            <w:tcW w:w="4360" w:type="dxa"/>
+            <w:shd w:val="clear" w:color="auto" w:fill="DEEAF6" w:themeFill="accent1" w:themeFillTint="33"/>
+          </w:tcPr>
+          <w:p>
+            <w:r>
+              <w:t xml:space="preserve">Error de integración entre </w:t>
+            </w:r>
+            <w:proofErr w:type="spellStart"/>
+            <w:r>
+              <w:t>frameworks</w:t>
+            </w:r>
+            <w:proofErr w:type="spellEnd"/>
+          </w:p>
+        </w:tc>
+        <w:tc>
+          <w:tcPr>
+            <w:tcW w:w="4360" w:type="dxa"/>
+            <w:shd w:val="clear" w:color="auto" w:fill="DEEAF6" w:themeFill="accent1" w:themeFillTint="33"/>
+          </w:tcPr>
+          <w:p>
+            <w:r>
+              <w:t xml:space="preserve">Contar con un </w:t>
+            </w:r>
+            <w:proofErr w:type="spellStart"/>
+            <w:r>
+              <w:t>framework</w:t>
+            </w:r>
+            <w:proofErr w:type="spellEnd"/>
+            <w:r>
+              <w:t xml:space="preserve"> más sencillo y con menos funcionalidades, pero más adaptable, de reserva</w:t>
+            </w:r>
+          </w:p>
+        </w:tc>
+      </w:tr>
+      <w:tr>
+        <w:tc>
+          <w:tcPr>
+            <w:tcW w:w="4360" w:type="dxa"/>
+          </w:tcPr>
+          <w:p>
+            <w:r>
+              <w:t>Obtención de requisitos y análisis erróneos</w:t>
+            </w:r>
+          </w:p>
+        </w:tc>
+        <w:tc>
+          <w:tcPr>
+            <w:tcW w:w="4360" w:type="dxa"/>
+          </w:tcPr>
+          <w:p>
+            <w:r>
+              <w:t xml:space="preserve">Emplear una metodología de desarrollo software </w:t>
+            </w:r>
+            <w:r>
+              <w:rPr>
+                <w:i/>
+              </w:rPr>
+              <w:t>agile</w:t>
+            </w:r>
+            <w:r>
+              <w:t>, que permite en iteraciones cortas tener una funcionalidad acabada. En el caso de que el análisis haya sido erróneo, no habremos perdido mucho tiempo.</w:t>
+            </w:r>
+          </w:p>
+        </w:tc>
+      </w:tr>
+      <w:tr>
+        <w:tc>
+          <w:tcPr>
+            <w:tcW w:w="4360" w:type="dxa"/>
+            <w:shd w:val="clear" w:color="auto" w:fill="DEEAF6" w:themeFill="accent1" w:themeFillTint="33"/>
+          </w:tcPr>
+          <w:p>
+            <w:r>
+              <w:t>Error a la hora de realizar las estimaciones de tiempo</w:t>
+            </w:r>
+          </w:p>
+        </w:tc>
+        <w:tc>
+          <w:tcPr>
+            <w:tcW w:w="4360" w:type="dxa"/>
+            <w:shd w:val="clear" w:color="auto" w:fill="DEEAF6" w:themeFill="accent1" w:themeFillTint="33"/>
+          </w:tcPr>
+          <w:p>
+            <w:r>
+              <w:t>Dejar unos márgenes de tiempo razonables para posibles eventualidades</w:t>
+            </w:r>
+          </w:p>
+        </w:tc>
+      </w:tr>
+    </w:tbl>
+    <w:p/>
     <w:p>
       <w:pPr>
         <w:pStyle w:val="Ttulo1"/>
@@ -2409,11 +3080,12 @@
           <w:numId w:val="3"/>
         </w:numPr>
       </w:pPr>
-      <w:bookmarkStart w:id="7" w:name="_Toc466288131"/>
+      <w:bookmarkStart w:id="8" w:name="_Toc466288136"/>
+      <w:bookmarkStart w:id="9" w:name="_Toc466288131"/>
       <w:r>
         <w:t>Estimación de costes.</w:t>
       </w:r>
-      <w:bookmarkEnd w:id="7"/>
+      <w:bookmarkEnd w:id="9"/>
     </w:p>
     <w:p>
       <w:pPr>
@@ -2589,18 +3261,10 @@
                 <w:szCs w:val="18"/>
                 <w:shd w:val="clear" w:color="auto" w:fill="FFFFFF"/>
               </w:rPr>
-              <w:t>Programación backend</w:t>
-            </w:r>
-          </w:p>
-        </w:tc>
-        <w:tc>
-          <w:tcPr>
-            <w:tcW w:w="1137" w:type="dxa"/>
-            <w:vAlign w:val="center"/>
-          </w:tcPr>
-          <w:p>
-            <w:pPr>
-              <w:jc w:val="center"/>
+              <w:t xml:space="preserve">Programación </w:t>
+            </w:r>
+            <w:proofErr w:type="spellStart"/>
+            <w:r>
               <w:rPr>
                 <w:rFonts w:ascii="Arial" w:hAnsi="Arial" w:cs="Arial"/>
                 <w:b/>
@@ -2608,8 +3272,19 @@
                 <w:szCs w:val="18"/>
                 <w:shd w:val="clear" w:color="auto" w:fill="FFFFFF"/>
               </w:rPr>
-            </w:pPr>
-            <w:r>
+              <w:t>backend</w:t>
+            </w:r>
+            <w:proofErr w:type="spellEnd"/>
+          </w:p>
+        </w:tc>
+        <w:tc>
+          <w:tcPr>
+            <w:tcW w:w="1137" w:type="dxa"/>
+            <w:vAlign w:val="center"/>
+          </w:tcPr>
+          <w:p>
+            <w:pPr>
+              <w:jc w:val="center"/>
               <w:rPr>
                 <w:rFonts w:ascii="Arial" w:hAnsi="Arial" w:cs="Arial"/>
                 <w:b/>
@@ -2617,18 +3292,8 @@
                 <w:szCs w:val="18"/>
                 <w:shd w:val="clear" w:color="auto" w:fill="FFFFFF"/>
               </w:rPr>
-              <w:t>Difusión de contenidos</w:t>
-            </w:r>
-          </w:p>
-        </w:tc>
-        <w:tc>
-          <w:tcPr>
-            <w:tcW w:w="1379" w:type="dxa"/>
-            <w:vAlign w:val="center"/>
-          </w:tcPr>
-          <w:p>
-            <w:pPr>
-              <w:jc w:val="center"/>
+            </w:pPr>
+            <w:r>
               <w:rPr>
                 <w:rFonts w:ascii="Arial" w:hAnsi="Arial" w:cs="Arial"/>
                 <w:b/>
@@ -2636,8 +3301,18 @@
                 <w:szCs w:val="18"/>
                 <w:shd w:val="clear" w:color="auto" w:fill="FFFFFF"/>
               </w:rPr>
-            </w:pPr>
-            <w:r>
+              <w:t>Difusión de contenidos</w:t>
+            </w:r>
+          </w:p>
+        </w:tc>
+        <w:tc>
+          <w:tcPr>
+            <w:tcW w:w="1379" w:type="dxa"/>
+            <w:vAlign w:val="center"/>
+          </w:tcPr>
+          <w:p>
+            <w:pPr>
+              <w:jc w:val="center"/>
               <w:rPr>
                 <w:rFonts w:ascii="Arial" w:hAnsi="Arial" w:cs="Arial"/>
                 <w:b/>
@@ -2645,18 +3320,8 @@
                 <w:szCs w:val="18"/>
                 <w:shd w:val="clear" w:color="auto" w:fill="FFFFFF"/>
               </w:rPr>
-              <w:t>Programación frontend</w:t>
-            </w:r>
-          </w:p>
-        </w:tc>
-        <w:tc>
-          <w:tcPr>
-            <w:tcW w:w="895" w:type="dxa"/>
-            <w:vAlign w:val="center"/>
-          </w:tcPr>
-          <w:p>
-            <w:pPr>
-              <w:jc w:val="center"/>
+            </w:pPr>
+            <w:r>
               <w:rPr>
                 <w:rFonts w:ascii="Arial" w:hAnsi="Arial" w:cs="Arial"/>
                 <w:b/>
@@ -2664,7 +3329,9 @@
                 <w:szCs w:val="18"/>
                 <w:shd w:val="clear" w:color="auto" w:fill="FFFFFF"/>
               </w:rPr>
-            </w:pPr>
+              <w:t xml:space="preserve">Programación </w:t>
+            </w:r>
+            <w:proofErr w:type="spellStart"/>
             <w:r>
               <w:rPr>
                 <w:rFonts w:ascii="Arial" w:hAnsi="Arial" w:cs="Arial"/>
@@ -2673,13 +3340,14 @@
                 <w:szCs w:val="18"/>
                 <w:shd w:val="clear" w:color="auto" w:fill="FFFFFF"/>
               </w:rPr>
-              <w:t>Negocio</w:t>
-            </w:r>
-          </w:p>
-        </w:tc>
-        <w:tc>
-          <w:tcPr>
-            <w:tcW w:w="992" w:type="dxa"/>
+              <w:t>frontend</w:t>
+            </w:r>
+            <w:proofErr w:type="spellEnd"/>
+          </w:p>
+        </w:tc>
+        <w:tc>
+          <w:tcPr>
+            <w:tcW w:w="895" w:type="dxa"/>
             <w:vAlign w:val="center"/>
           </w:tcPr>
           <w:p>
@@ -2701,13 +3369,13 @@
                 <w:szCs w:val="18"/>
                 <w:shd w:val="clear" w:color="auto" w:fill="FFFFFF"/>
               </w:rPr>
-              <w:t>Diseño de tutoriales</w:t>
-            </w:r>
-          </w:p>
-        </w:tc>
-        <w:tc>
-          <w:tcPr>
-            <w:tcW w:w="770" w:type="dxa"/>
+              <w:t>Negocio</w:t>
+            </w:r>
+          </w:p>
+        </w:tc>
+        <w:tc>
+          <w:tcPr>
+            <w:tcW w:w="992" w:type="dxa"/>
             <w:vAlign w:val="center"/>
           </w:tcPr>
           <w:p>
@@ -2729,6 +3397,34 @@
                 <w:szCs w:val="18"/>
                 <w:shd w:val="clear" w:color="auto" w:fill="FFFFFF"/>
               </w:rPr>
+              <w:t>Diseño de tutoriales</w:t>
+            </w:r>
+          </w:p>
+        </w:tc>
+        <w:tc>
+          <w:tcPr>
+            <w:tcW w:w="770" w:type="dxa"/>
+            <w:vAlign w:val="center"/>
+          </w:tcPr>
+          <w:p>
+            <w:pPr>
+              <w:jc w:val="center"/>
+              <w:rPr>
+                <w:rFonts w:ascii="Arial" w:hAnsi="Arial" w:cs="Arial"/>
+                <w:b/>
+                <w:sz w:val="16"/>
+                <w:szCs w:val="18"/>
+                <w:shd w:val="clear" w:color="auto" w:fill="FFFFFF"/>
+              </w:rPr>
+            </w:pPr>
+            <w:r>
+              <w:rPr>
+                <w:rFonts w:ascii="Arial" w:hAnsi="Arial" w:cs="Arial"/>
+                <w:b/>
+                <w:sz w:val="16"/>
+                <w:szCs w:val="18"/>
+                <w:shd w:val="clear" w:color="auto" w:fill="FFFFFF"/>
+              </w:rPr>
               <w:t>Horas totales</w:t>
             </w:r>
           </w:p>
@@ -2753,6 +3449,7 @@
                 <w:shd w:val="clear" w:color="auto" w:fill="FFFFFF"/>
               </w:rPr>
             </w:pPr>
+            <w:proofErr w:type="spellStart"/>
             <w:r>
               <w:rPr>
                 <w:rFonts w:ascii="Arial" w:hAnsi="Arial" w:cs="Arial"/>
@@ -2762,6 +3459,7 @@
               </w:rPr>
               <w:t>Cabanes</w:t>
             </w:r>
+            <w:proofErr w:type="spellEnd"/>
           </w:p>
         </w:tc>
         <w:tc>
@@ -3025,6 +3723,7 @@
                 <w:szCs w:val="18"/>
                 <w:shd w:val="clear" w:color="auto" w:fill="FFFFFF"/>
               </w:rPr>
+              <w:lastRenderedPageBreak/>
               <w:t>Espí</w:t>
             </w:r>
           </w:p>
@@ -4229,6 +4928,7 @@
                 <w:shd w:val="clear" w:color="auto" w:fill="FFFFFF"/>
               </w:rPr>
             </w:pPr>
+            <w:proofErr w:type="spellStart"/>
             <w:r>
               <w:rPr>
                 <w:rFonts w:ascii="Arial" w:hAnsi="Arial" w:cs="Arial"/>
@@ -4238,6 +4938,7 @@
               </w:rPr>
               <w:t>Cabanes</w:t>
             </w:r>
+            <w:proofErr w:type="spellEnd"/>
           </w:p>
         </w:tc>
         <w:tc>
@@ -4510,11 +5211,12 @@
           <w:sz w:val="18"/>
           <w:szCs w:val="18"/>
           <w:shd w:val="clear" w:color="auto" w:fill="FFFFFF"/>
+          <w:lang w:eastAsia="es-ES"/>
         </w:rPr>
         <mc:AlternateContent>
           <mc:Choice Requires="wps">
             <w:drawing>
-              <wp:anchor distT="45720" distB="45720" distL="114300" distR="114300" simplePos="0" relativeHeight="251659264" behindDoc="0" locked="0" layoutInCell="1" allowOverlap="1" wp14:anchorId="1C079F89" wp14:editId="6B7FFDB8">
+              <wp:anchor distT="45720" distB="45720" distL="114300" distR="114300" simplePos="0" relativeHeight="251659264" behindDoc="0" locked="0" layoutInCell="1" allowOverlap="1" wp14:anchorId="1BA5FE3C" wp14:editId="4A17159E">
                 <wp:simplePos x="0" y="0"/>
                 <wp:positionH relativeFrom="column">
                   <wp:posOffset>854341</wp:posOffset>
@@ -4582,7 +5284,7 @@
           </mc:Choice>
           <mc:Fallback>
             <w:pict>
-              <v:shapetype w14:anchorId="1C079F89" id="_x0000_t202" coordsize="21600,21600" o:spt="202" path="m,l,21600r21600,l21600,xe">
+              <v:shapetype w14:anchorId="1BA5FE3C" id="_x0000_t202" coordsize="21600,21600" o:spt="202" path="m,l,21600r21600,l21600,xe">
                 <v:stroke joinstyle="miter"/>
                 <v:path gradientshapeok="t" o:connecttype="rect"/>
               </v:shapetype>
@@ -4645,12 +5347,11 @@
           <w:numId w:val="3"/>
         </w:numPr>
       </w:pPr>
-      <w:bookmarkStart w:id="8" w:name="_Toc466288132"/>
-      <w:r>
-        <w:lastRenderedPageBreak/>
+      <w:bookmarkStart w:id="10" w:name="_Toc466288132"/>
+      <w:r>
         <w:t>Ley de Parkinson.</w:t>
       </w:r>
-      <w:bookmarkEnd w:id="8"/>
+      <w:bookmarkEnd w:id="10"/>
     </w:p>
     <w:p>
       <w:pPr>
@@ -4721,13 +5422,26 @@
           <w:numId w:val="3"/>
         </w:numPr>
       </w:pPr>
-      <w:bookmarkStart w:id="9" w:name="_Toc466288133"/>
-      <w:bookmarkStart w:id="10" w:name="_Pricing_to_Win."/>
-      <w:bookmarkEnd w:id="10"/>
-      <w:r>
-        <w:t>Pricing to Win.</w:t>
-      </w:r>
-      <w:bookmarkEnd w:id="9"/>
+      <w:bookmarkStart w:id="11" w:name="_Pricing_to_Win."/>
+      <w:bookmarkStart w:id="12" w:name="_Toc466288133"/>
+      <w:bookmarkEnd w:id="11"/>
+      <w:proofErr w:type="spellStart"/>
+      <w:r>
+        <w:t>Pricing</w:t>
+      </w:r>
+      <w:proofErr w:type="spellEnd"/>
+      <w:r>
+        <w:t xml:space="preserve"> to </w:t>
+      </w:r>
+      <w:proofErr w:type="spellStart"/>
+      <w:r>
+        <w:t>Win</w:t>
+      </w:r>
+      <w:proofErr w:type="spellEnd"/>
+      <w:r>
+        <w:t>.</w:t>
+      </w:r>
+      <w:bookmarkEnd w:id="12"/>
     </w:p>
     <w:p>
       <w:pPr>
@@ -4769,11 +5483,11 @@
           <w:numId w:val="3"/>
         </w:numPr>
       </w:pPr>
-      <w:bookmarkStart w:id="11" w:name="_Toc466288134"/>
+      <w:bookmarkStart w:id="13" w:name="_Toc466288134"/>
       <w:r>
         <w:t>Puntos Objeto y/o Puntos de Función.</w:t>
       </w:r>
-      <w:bookmarkEnd w:id="11"/>
+      <w:bookmarkEnd w:id="13"/>
     </w:p>
     <w:p/>
     <w:p>
@@ -4810,12 +5524,22 @@
                 <w:sz w:val="24"/>
               </w:rPr>
             </w:pPr>
+            <w:proofErr w:type="spellStart"/>
             <w:r>
               <w:rPr>
                 <w:b/>
                 <w:sz w:val="24"/>
               </w:rPr>
-              <w:t>Párametro de medida</w:t>
+              <w:lastRenderedPageBreak/>
+              <w:t>Párametro</w:t>
+            </w:r>
+            <w:proofErr w:type="spellEnd"/>
+            <w:r>
+              <w:rPr>
+                <w:b/>
+                <w:sz w:val="24"/>
+              </w:rPr>
+              <w:t xml:space="preserve"> de medida</w:t>
             </w:r>
           </w:p>
         </w:tc>
@@ -5866,7 +6590,6 @@
               <w:jc w:val="center"/>
             </w:pPr>
             <w:r>
-              <w:lastRenderedPageBreak/>
               <w:t>Total contadores</w:t>
             </w:r>
           </w:p>
@@ -6063,11 +6786,11 @@
           <w:numId w:val="3"/>
         </w:numPr>
       </w:pPr>
-      <w:bookmarkStart w:id="12" w:name="_Toc466288135"/>
+      <w:bookmarkStart w:id="14" w:name="_Toc466288135"/>
       <w:r>
         <w:t>Comparación y discusión de los valores obtenidos.</w:t>
       </w:r>
-      <w:bookmarkEnd w:id="12"/>
+      <w:bookmarkEnd w:id="14"/>
     </w:p>
     <w:p>
       <w:r>
@@ -6093,23 +6816,42 @@
         </w:r>
       </w:hyperlink>
       <w:r>
-        <w:t xml:space="preserve"> .  Puesto que no trabajamos para nadie en concreto, el desarrollo de la aplicación lo haremos sin cobrar, y serán los clientes los que pagarán a posteriori para obtenerla. El precio para cada cliente variará conforme a lo estipulado en el punto </w:t>
+        <w:t xml:space="preserve"> .  Puesto que no trabajamos para nadie en concreto, el desarrollo de la aplicación lo haremos sin cobrar, y serán los clientes </w:t>
+      </w:r>
+      <w:r>
+        <w:lastRenderedPageBreak/>
+        <w:t xml:space="preserve">los que pagarán a posteriori para obtenerla. El precio para cada cliente variará conforme a lo estipulado en el punto </w:t>
       </w:r>
       <w:hyperlink w:anchor="_Pricing_to_Win." w:history="1">
+        <w:proofErr w:type="spellStart"/>
         <w:r>
           <w:rPr>
             <w:rStyle w:val="Hipervnculo"/>
           </w:rPr>
-          <w:t>Pricing to Win.</w:t>
+          <w:t>Pricing</w:t>
+        </w:r>
+        <w:proofErr w:type="spellEnd"/>
+        <w:r>
+          <w:rPr>
+            <w:rStyle w:val="Hipervnculo"/>
+          </w:rPr>
+          <w:t xml:space="preserve"> to </w:t>
+        </w:r>
+        <w:proofErr w:type="spellStart"/>
+        <w:r>
+          <w:rPr>
+            <w:rStyle w:val="Hipervnculo"/>
+          </w:rPr>
+          <w:t>Win</w:t>
+        </w:r>
+        <w:proofErr w:type="spellEnd"/>
+        <w:r>
+          <w:rPr>
+            <w:rStyle w:val="Hipervnculo"/>
+          </w:rPr>
+          <w:t>.</w:t>
         </w:r>
       </w:hyperlink>
-    </w:p>
-    <w:p>
-      <w:pPr>
-        <w:pStyle w:val="Ttulo1"/>
-      </w:pPr>
-      <w:bookmarkStart w:id="13" w:name="_GoBack"/>
-      <w:bookmarkEnd w:id="13"/>
     </w:p>
     <w:p>
       <w:pPr>
@@ -6119,14 +6861,13 @@
           <w:numId w:val="3"/>
         </w:numPr>
       </w:pPr>
-      <w:bookmarkStart w:id="14" w:name="_Toc466288136"/>
       <w:r>
         <w:t>Agenda del proyecto</w:t>
       </w:r>
       <w:r>
         <w:t>.</w:t>
       </w:r>
-      <w:bookmarkEnd w:id="14"/>
+      <w:bookmarkEnd w:id="8"/>
     </w:p>
     <w:p>
       <w:pPr>
@@ -6148,7 +6889,7 @@
     <w:p/>
     <w:tbl>
       <w:tblPr>
-        <w:tblStyle w:val="Cuadrculadetablaclara"/>
+        <w:tblStyle w:val="Cuadrculadetablaclara1"/>
         <w:tblW w:w="10055" w:type="dxa"/>
         <w:tblBorders>
           <w:top w:val="single" w:sz="4" w:space="0" w:color="auto"/>
@@ -6506,7 +7247,39 @@
                 <w:sz w:val="20"/>
                 <w:szCs w:val="20"/>
               </w:rPr>
-              <w:t>Visualizador OpenGL 4.X simple, con datos por programa. Shader básico.</w:t>
+              <w:t xml:space="preserve">Visualizador </w:t>
+            </w:r>
+            <w:proofErr w:type="spellStart"/>
+            <w:r>
+              <w:rPr>
+                <w:sz w:val="20"/>
+                <w:szCs w:val="20"/>
+              </w:rPr>
+              <w:t>OpenGL</w:t>
+            </w:r>
+            <w:proofErr w:type="spellEnd"/>
+            <w:r>
+              <w:rPr>
+                <w:sz w:val="20"/>
+                <w:szCs w:val="20"/>
+              </w:rPr>
+              <w:t xml:space="preserve"> 4.X simple, con datos por programa. </w:t>
+            </w:r>
+            <w:proofErr w:type="spellStart"/>
+            <w:r>
+              <w:rPr>
+                <w:sz w:val="20"/>
+                <w:szCs w:val="20"/>
+              </w:rPr>
+              <w:t>Shader</w:t>
+            </w:r>
+            <w:proofErr w:type="spellEnd"/>
+            <w:r>
+              <w:rPr>
+                <w:sz w:val="20"/>
+                <w:szCs w:val="20"/>
+              </w:rPr>
+              <w:t xml:space="preserve"> básico.</w:t>
             </w:r>
           </w:p>
         </w:tc>
@@ -6531,8 +7304,17 @@
                 <w:sz w:val="20"/>
                 <w:szCs w:val="20"/>
               </w:rPr>
-              <w:t>MOOC Lean Canvas</w:t>
-            </w:r>
+              <w:t xml:space="preserve">MOOC Lean </w:t>
+            </w:r>
+            <w:proofErr w:type="spellStart"/>
+            <w:r>
+              <w:rPr>
+                <w:sz w:val="20"/>
+                <w:szCs w:val="20"/>
+              </w:rPr>
+              <w:t>Canvas</w:t>
+            </w:r>
+            <w:proofErr w:type="spellEnd"/>
           </w:p>
         </w:tc>
       </w:tr>
@@ -6602,8 +7384,33 @@
                 <w:sz w:val="20"/>
                 <w:szCs w:val="20"/>
               </w:rPr>
-              <w:t>Diseño de baja fidelidad de interfaces(mockups): documentación con todas las interfaces diseñadas mediante mockups</w:t>
-            </w:r>
+              <w:t>Diseño de baja fidelidad de interfaces(</w:t>
+            </w:r>
+            <w:proofErr w:type="spellStart"/>
+            <w:r>
+              <w:rPr>
+                <w:sz w:val="20"/>
+                <w:szCs w:val="20"/>
+              </w:rPr>
+              <w:t>mockups</w:t>
+            </w:r>
+            <w:proofErr w:type="spellEnd"/>
+            <w:r>
+              <w:rPr>
+                <w:sz w:val="20"/>
+                <w:szCs w:val="20"/>
+              </w:rPr>
+              <w:t xml:space="preserve">): documentación con todas las interfaces diseñadas mediante </w:t>
+            </w:r>
+            <w:proofErr w:type="spellStart"/>
+            <w:r>
+              <w:rPr>
+                <w:sz w:val="20"/>
+                <w:szCs w:val="20"/>
+              </w:rPr>
+              <w:t>mockups</w:t>
+            </w:r>
+            <w:proofErr w:type="spellEnd"/>
           </w:p>
         </w:tc>
         <w:tc>
@@ -6624,15 +7431,7 @@
                 <w:sz w:val="20"/>
                 <w:szCs w:val="20"/>
               </w:rPr>
-              <w:t xml:space="preserve">Especificación y visualización de elementos y tecnologías a utilizar, por ejemplo mediante la </w:t>
-            </w:r>
-            <w:r>
-              <w:rPr>
-                <w:sz w:val="20"/>
-                <w:szCs w:val="20"/>
-              </w:rPr>
-              <w:lastRenderedPageBreak/>
-              <w:t>definición de una infografía del proyecto</w:t>
+              <w:t>Especificación y visualización de elementos y tecnologías a utilizar, por ejemplo mediante la definición de una infografía del proyecto</w:t>
             </w:r>
           </w:p>
         </w:tc>
@@ -6654,7 +7453,6 @@
                 <w:sz w:val="20"/>
                 <w:szCs w:val="20"/>
               </w:rPr>
-              <w:lastRenderedPageBreak/>
               <w:t>Crear video de logo</w:t>
             </w:r>
           </w:p>
@@ -6672,12 +7470,37 @@
                 <w:szCs w:val="20"/>
               </w:rPr>
             </w:pPr>
-            <w:r>
-              <w:rPr>
-                <w:sz w:val="20"/>
-                <w:szCs w:val="20"/>
-              </w:rPr>
-              <w:t>Parser de objetos en multiples formatos, salida en modo texto</w:t>
+            <w:proofErr w:type="spellStart"/>
+            <w:r>
+              <w:rPr>
+                <w:sz w:val="20"/>
+                <w:szCs w:val="20"/>
+              </w:rPr>
+              <w:t>Parser</w:t>
+            </w:r>
+            <w:proofErr w:type="spellEnd"/>
+            <w:r>
+              <w:rPr>
+                <w:sz w:val="20"/>
+                <w:szCs w:val="20"/>
+              </w:rPr>
+              <w:t xml:space="preserve"> de objetos en </w:t>
+            </w:r>
+            <w:proofErr w:type="spellStart"/>
+            <w:r>
+              <w:rPr>
+                <w:sz w:val="20"/>
+                <w:szCs w:val="20"/>
+              </w:rPr>
+              <w:t>multiples</w:t>
+            </w:r>
+            <w:proofErr w:type="spellEnd"/>
+            <w:r>
+              <w:rPr>
+                <w:sz w:val="20"/>
+                <w:szCs w:val="20"/>
+              </w:rPr>
+              <w:t xml:space="preserve"> formatos, salida en modo texto</w:t>
             </w:r>
           </w:p>
         </w:tc>
@@ -6694,6 +7517,7 @@
                 <w:szCs w:val="20"/>
               </w:rPr>
             </w:pPr>
+            <w:proofErr w:type="spellStart"/>
             <w:r>
               <w:rPr>
                 <w:sz w:val="20"/>
@@ -6701,6 +7525,7 @@
               </w:rPr>
               <w:t>Guión</w:t>
             </w:r>
+            <w:proofErr w:type="spellEnd"/>
           </w:p>
         </w:tc>
       </w:tr>
@@ -6726,8 +7551,17 @@
                 <w:sz w:val="20"/>
                 <w:szCs w:val="20"/>
               </w:rPr>
-              <w:t>Hacer project</w:t>
-            </w:r>
+              <w:t xml:space="preserve">Hacer </w:t>
+            </w:r>
+            <w:proofErr w:type="spellStart"/>
+            <w:r>
+              <w:rPr>
+                <w:sz w:val="20"/>
+                <w:szCs w:val="20"/>
+              </w:rPr>
+              <w:t>project</w:t>
+            </w:r>
+            <w:proofErr w:type="spellEnd"/>
           </w:p>
         </w:tc>
         <w:tc>
@@ -6748,7 +7582,23 @@
                 <w:sz w:val="20"/>
                 <w:szCs w:val="20"/>
               </w:rPr>
-              <w:t>Especificación de API Rest y modelo de datos</w:t>
+              <w:t xml:space="preserve">Especificación de API </w:t>
+            </w:r>
+            <w:proofErr w:type="spellStart"/>
+            <w:r>
+              <w:rPr>
+                <w:sz w:val="20"/>
+                <w:szCs w:val="20"/>
+              </w:rPr>
+              <w:t>Rest</w:t>
+            </w:r>
+            <w:proofErr w:type="spellEnd"/>
+            <w:r>
+              <w:rPr>
+                <w:sz w:val="20"/>
+                <w:szCs w:val="20"/>
+              </w:rPr>
+              <w:t xml:space="preserve"> y modelo de datos</w:t>
             </w:r>
           </w:p>
         </w:tc>
@@ -6792,8 +7642,17 @@
                 <w:sz w:val="20"/>
                 <w:szCs w:val="20"/>
               </w:rPr>
-              <w:t>Definir metricas</w:t>
-            </w:r>
+              <w:t xml:space="preserve">Definir </w:t>
+            </w:r>
+            <w:proofErr w:type="spellStart"/>
+            <w:r>
+              <w:rPr>
+                <w:sz w:val="20"/>
+                <w:szCs w:val="20"/>
+              </w:rPr>
+              <w:t>metricas</w:t>
+            </w:r>
+            <w:proofErr w:type="spellEnd"/>
           </w:p>
         </w:tc>
         <w:tc>
@@ -6836,7 +7695,39 @@
                 <w:sz w:val="20"/>
                 <w:szCs w:val="20"/>
               </w:rPr>
-              <w:t>Visualizador OpenGL 4.X simple, con datos por programa. Shader básico.</w:t>
+              <w:t xml:space="preserve">Visualizador </w:t>
+            </w:r>
+            <w:proofErr w:type="spellStart"/>
+            <w:r>
+              <w:rPr>
+                <w:sz w:val="20"/>
+                <w:szCs w:val="20"/>
+              </w:rPr>
+              <w:t>OpenGL</w:t>
+            </w:r>
+            <w:proofErr w:type="spellEnd"/>
+            <w:r>
+              <w:rPr>
+                <w:sz w:val="20"/>
+                <w:szCs w:val="20"/>
+              </w:rPr>
+              <w:t xml:space="preserve"> 4.X simple, con datos por programa. </w:t>
+            </w:r>
+            <w:proofErr w:type="spellStart"/>
+            <w:r>
+              <w:rPr>
+                <w:sz w:val="20"/>
+                <w:szCs w:val="20"/>
+              </w:rPr>
+              <w:t>Shader</w:t>
+            </w:r>
+            <w:proofErr w:type="spellEnd"/>
+            <w:r>
+              <w:rPr>
+                <w:sz w:val="20"/>
+                <w:szCs w:val="20"/>
+              </w:rPr>
+              <w:t xml:space="preserve"> básico.</w:t>
             </w:r>
           </w:p>
         </w:tc>
@@ -6853,12 +7744,21 @@
                 <w:szCs w:val="20"/>
               </w:rPr>
             </w:pPr>
-            <w:r>
-              <w:rPr>
-                <w:sz w:val="20"/>
-                <w:szCs w:val="20"/>
-              </w:rPr>
-              <w:t>Guión gráfico</w:t>
+            <w:proofErr w:type="spellStart"/>
+            <w:r>
+              <w:rPr>
+                <w:sz w:val="20"/>
+                <w:szCs w:val="20"/>
+              </w:rPr>
+              <w:t>Guión</w:t>
+            </w:r>
+            <w:proofErr w:type="spellEnd"/>
+            <w:r>
+              <w:rPr>
+                <w:sz w:val="20"/>
+                <w:szCs w:val="20"/>
+              </w:rPr>
+              <w:t xml:space="preserve"> gráfico</w:t>
             </w:r>
           </w:p>
         </w:tc>
@@ -6968,12 +7868,21 @@
                 <w:szCs w:val="20"/>
               </w:rPr>
             </w:pPr>
-            <w:r>
-              <w:rPr>
-                <w:sz w:val="20"/>
-                <w:szCs w:val="20"/>
-              </w:rPr>
-              <w:t>Trailer del proyecto</w:t>
+            <w:proofErr w:type="spellStart"/>
+            <w:r>
+              <w:rPr>
+                <w:sz w:val="20"/>
+                <w:szCs w:val="20"/>
+              </w:rPr>
+              <w:t>Trailer</w:t>
+            </w:r>
+            <w:proofErr w:type="spellEnd"/>
+            <w:r>
+              <w:rPr>
+                <w:sz w:val="20"/>
+                <w:szCs w:val="20"/>
+              </w:rPr>
+              <w:t xml:space="preserve"> del proyecto</w:t>
             </w:r>
           </w:p>
         </w:tc>
@@ -7044,7 +7953,15 @@
                 <w:sz w:val="20"/>
                 <w:szCs w:val="20"/>
               </w:rPr>
-              <w:t>Registrar de tiempos y % de realización de tareas en Project</w:t>
+              <w:t xml:space="preserve">Registrar de tiempos y % de realización de tareas en </w:t>
+            </w:r>
+            <w:r>
+              <w:rPr>
+                <w:sz w:val="20"/>
+                <w:szCs w:val="20"/>
+              </w:rPr>
+              <w:lastRenderedPageBreak/>
+              <w:t>Project</w:t>
             </w:r>
           </w:p>
         </w:tc>
@@ -7066,7 +7983,32 @@
                 <w:sz w:val="20"/>
                 <w:szCs w:val="20"/>
               </w:rPr>
-              <w:t>Configuración de los elementos de backend y seguridad</w:t>
+              <w:lastRenderedPageBreak/>
+              <w:t xml:space="preserve">Configuración de los elementos de </w:t>
+            </w:r>
+            <w:proofErr w:type="spellStart"/>
+            <w:r>
+              <w:rPr>
+                <w:sz w:val="20"/>
+                <w:szCs w:val="20"/>
+              </w:rPr>
+              <w:t>backend</w:t>
+            </w:r>
+            <w:proofErr w:type="spellEnd"/>
+            <w:r>
+              <w:rPr>
+                <w:sz w:val="20"/>
+                <w:szCs w:val="20"/>
+              </w:rPr>
+              <w:t xml:space="preserve"> y </w:t>
+            </w:r>
+            <w:r>
+              <w:rPr>
+                <w:sz w:val="20"/>
+                <w:szCs w:val="20"/>
+              </w:rPr>
+              <w:lastRenderedPageBreak/>
+              <w:t>seguridad</w:t>
             </w:r>
           </w:p>
         </w:tc>
@@ -7088,8 +8030,35 @@
                 <w:sz w:val="20"/>
                 <w:szCs w:val="20"/>
               </w:rPr>
-              <w:t>Integración Front-Back: documento de relación entre back-end y front-end</w:t>
-            </w:r>
+              <w:lastRenderedPageBreak/>
+              <w:t>Integración Front-Back: documento de relación entre back-</w:t>
+            </w:r>
+            <w:proofErr w:type="spellStart"/>
+            <w:r>
+              <w:rPr>
+                <w:sz w:val="20"/>
+                <w:szCs w:val="20"/>
+              </w:rPr>
+              <w:lastRenderedPageBreak/>
+              <w:t>end</w:t>
+            </w:r>
+            <w:proofErr w:type="spellEnd"/>
+            <w:r>
+              <w:rPr>
+                <w:sz w:val="20"/>
+                <w:szCs w:val="20"/>
+              </w:rPr>
+              <w:t xml:space="preserve"> y </w:t>
+            </w:r>
+            <w:proofErr w:type="spellStart"/>
+            <w:r>
+              <w:rPr>
+                <w:sz w:val="20"/>
+                <w:szCs w:val="20"/>
+              </w:rPr>
+              <w:t>front-end</w:t>
+            </w:r>
+            <w:proofErr w:type="spellEnd"/>
           </w:p>
         </w:tc>
         <w:tc>
@@ -7110,7 +8079,16 @@
                 <w:sz w:val="20"/>
                 <w:szCs w:val="20"/>
               </w:rPr>
-              <w:t>Definir indicadores principales del proyecto</w:t>
+              <w:lastRenderedPageBreak/>
+              <w:t xml:space="preserve">Definir indicadores principales del </w:t>
+            </w:r>
+            <w:r>
+              <w:rPr>
+                <w:sz w:val="20"/>
+                <w:szCs w:val="20"/>
+              </w:rPr>
+              <w:lastRenderedPageBreak/>
+              <w:t>proyecto</w:t>
             </w:r>
           </w:p>
         </w:tc>
@@ -7127,12 +8105,22 @@
                 <w:szCs w:val="20"/>
               </w:rPr>
             </w:pPr>
-            <w:r>
-              <w:rPr>
-                <w:sz w:val="20"/>
-                <w:szCs w:val="20"/>
-              </w:rPr>
-              <w:t>Making of del proyecto</w:t>
+            <w:proofErr w:type="spellStart"/>
+            <w:r>
+              <w:rPr>
+                <w:sz w:val="20"/>
+                <w:szCs w:val="20"/>
+              </w:rPr>
+              <w:lastRenderedPageBreak/>
+              <w:t>Making</w:t>
+            </w:r>
+            <w:proofErr w:type="spellEnd"/>
+            <w:r>
+              <w:rPr>
+                <w:sz w:val="20"/>
+                <w:szCs w:val="20"/>
+              </w:rPr>
+              <w:t xml:space="preserve"> of del proyecto</w:t>
             </w:r>
           </w:p>
         </w:tc>
@@ -7225,7 +8213,23 @@
                 <w:sz w:val="20"/>
                 <w:szCs w:val="20"/>
               </w:rPr>
-              <w:t>Instalación de los elementos de backend y seguridad</w:t>
+              <w:t xml:space="preserve">Instalación de los elementos de </w:t>
+            </w:r>
+            <w:proofErr w:type="spellStart"/>
+            <w:r>
+              <w:rPr>
+                <w:sz w:val="20"/>
+                <w:szCs w:val="20"/>
+              </w:rPr>
+              <w:t>backend</w:t>
+            </w:r>
+            <w:proofErr w:type="spellEnd"/>
+            <w:r>
+              <w:rPr>
+                <w:sz w:val="20"/>
+                <w:szCs w:val="20"/>
+              </w:rPr>
+              <w:t xml:space="preserve"> y seguridad</w:t>
             </w:r>
           </w:p>
         </w:tc>
@@ -7247,7 +8251,23 @@
                 <w:sz w:val="20"/>
                 <w:szCs w:val="20"/>
               </w:rPr>
-              <w:t>Guía de estilos: documento detallando la imagen corporativa del servicio (colores, estilos, esencia para la experiencia de usuario, consideraciones de usabilidad y accesibliidad)</w:t>
+              <w:t xml:space="preserve">Guía de estilos: documento detallando la imagen corporativa del servicio (colores, estilos, esencia para la experiencia de usuario, consideraciones de usabilidad y </w:t>
+            </w:r>
+            <w:proofErr w:type="spellStart"/>
+            <w:r>
+              <w:rPr>
+                <w:sz w:val="20"/>
+                <w:szCs w:val="20"/>
+              </w:rPr>
+              <w:t>accesibliidad</w:t>
+            </w:r>
+            <w:proofErr w:type="spellEnd"/>
+            <w:r>
+              <w:rPr>
+                <w:sz w:val="20"/>
+                <w:szCs w:val="20"/>
+              </w:rPr>
+              <w:t>)</w:t>
             </w:r>
           </w:p>
         </w:tc>
@@ -7313,8 +8333,17 @@
                 <w:sz w:val="20"/>
                 <w:szCs w:val="20"/>
               </w:rPr>
-              <w:t>Recorrido del arbol</w:t>
-            </w:r>
+              <w:t xml:space="preserve">Recorrido del </w:t>
+            </w:r>
+            <w:proofErr w:type="spellStart"/>
+            <w:r>
+              <w:rPr>
+                <w:sz w:val="20"/>
+                <w:szCs w:val="20"/>
+              </w:rPr>
+              <w:t>arbol</w:t>
+            </w:r>
+            <w:proofErr w:type="spellEnd"/>
           </w:p>
         </w:tc>
         <w:tc>
@@ -7406,7 +8435,23 @@
                 <w:sz w:val="20"/>
                 <w:szCs w:val="20"/>
               </w:rPr>
-              <w:t>Documento de SEO: definición de aspectos SEO como son palabras clave, estilos de textos, posiciones de texto, como se va a potenciar esto (landing, blog, etc…), URL amigables</w:t>
+              <w:t>Documento de SEO: definición de aspectos SEO como son palabras clave, estilos de textos, posiciones de texto, como se va a potenciar esto (</w:t>
+            </w:r>
+            <w:proofErr w:type="spellStart"/>
+            <w:r>
+              <w:rPr>
+                <w:sz w:val="20"/>
+                <w:szCs w:val="20"/>
+              </w:rPr>
+              <w:t>landing</w:t>
+            </w:r>
+            <w:proofErr w:type="spellEnd"/>
+            <w:r>
+              <w:rPr>
+                <w:sz w:val="20"/>
+                <w:szCs w:val="20"/>
+              </w:rPr>
+              <w:t>, blog, etc…), URL amigables</w:t>
             </w:r>
           </w:p>
         </w:tc>
@@ -7428,7 +8473,23 @@
                 <w:sz w:val="20"/>
                 <w:szCs w:val="20"/>
               </w:rPr>
-              <w:t>Incorporación de open data, API's, y otras fuentes heterogéneas</w:t>
+              <w:t xml:space="preserve">Incorporación de open data, </w:t>
+            </w:r>
+            <w:proofErr w:type="spellStart"/>
+            <w:r>
+              <w:rPr>
+                <w:sz w:val="20"/>
+                <w:szCs w:val="20"/>
+              </w:rPr>
+              <w:t>API's</w:t>
+            </w:r>
+            <w:proofErr w:type="spellEnd"/>
+            <w:r>
+              <w:rPr>
+                <w:sz w:val="20"/>
+                <w:szCs w:val="20"/>
+              </w:rPr>
+              <w:t>, y otras fuentes heterogéneas</w:t>
             </w:r>
           </w:p>
         </w:tc>
@@ -7528,8 +8589,17 @@
                 <w:sz w:val="20"/>
                 <w:szCs w:val="20"/>
               </w:rPr>
-              <w:t>Hacer documentacion</w:t>
-            </w:r>
+              <w:t xml:space="preserve">Hacer </w:t>
+            </w:r>
+            <w:proofErr w:type="spellStart"/>
+            <w:r>
+              <w:rPr>
+                <w:sz w:val="20"/>
+                <w:szCs w:val="20"/>
+              </w:rPr>
+              <w:t>documentacion</w:t>
+            </w:r>
+            <w:proofErr w:type="spellEnd"/>
           </w:p>
         </w:tc>
         <w:tc>
@@ -7550,15 +8620,23 @@
                 <w:sz w:val="20"/>
                 <w:szCs w:val="20"/>
               </w:rPr>
-              <w:t xml:space="preserve">Arquitectura tecnológica: documento sobre toma de decisión, versiones, </w:t>
-            </w:r>
-            <w:r>
-              <w:rPr>
-                <w:sz w:val="20"/>
-                <w:szCs w:val="20"/>
-              </w:rPr>
-              <w:lastRenderedPageBreak/>
-              <w:t>codificación, internacionalización (varias lenguas), instalación sobre servidor de frameworks...</w:t>
+              <w:t xml:space="preserve">Arquitectura tecnológica: documento sobre toma de decisión, versiones, codificación, internacionalización (varias lenguas), instalación sobre servidor de </w:t>
+            </w:r>
+            <w:proofErr w:type="spellStart"/>
+            <w:r>
+              <w:rPr>
+                <w:sz w:val="20"/>
+                <w:szCs w:val="20"/>
+              </w:rPr>
+              <w:t>frameworks</w:t>
+            </w:r>
+            <w:proofErr w:type="spellEnd"/>
+            <w:r>
+              <w:rPr>
+                <w:sz w:val="20"/>
+                <w:szCs w:val="20"/>
+              </w:rPr>
+              <w:t>...</w:t>
             </w:r>
           </w:p>
         </w:tc>
@@ -7580,7 +8658,6 @@
                 <w:sz w:val="20"/>
                 <w:szCs w:val="20"/>
               </w:rPr>
-              <w:lastRenderedPageBreak/>
               <w:t>Modelo para la integración de datos</w:t>
             </w:r>
           </w:p>
@@ -7618,8 +8695,17 @@
                 <w:sz w:val="20"/>
                 <w:szCs w:val="20"/>
               </w:rPr>
-              <w:t>Tipos de datos para entidades de tipo transformacion</w:t>
-            </w:r>
+              <w:t xml:space="preserve">Tipos de datos para entidades de tipo </w:t>
+            </w:r>
+            <w:proofErr w:type="spellStart"/>
+            <w:r>
+              <w:rPr>
+                <w:sz w:val="20"/>
+                <w:szCs w:val="20"/>
+              </w:rPr>
+              <w:t>transformacion</w:t>
+            </w:r>
+            <w:proofErr w:type="spellEnd"/>
           </w:p>
         </w:tc>
         <w:tc>
@@ -7678,8 +8764,17 @@
                 <w:sz w:val="20"/>
                 <w:szCs w:val="20"/>
               </w:rPr>
-              <w:t>Pruebas del API RestFull</w:t>
-            </w:r>
+              <w:t xml:space="preserve">Pruebas del API </w:t>
+            </w:r>
+            <w:proofErr w:type="spellStart"/>
+            <w:r>
+              <w:rPr>
+                <w:sz w:val="20"/>
+                <w:szCs w:val="20"/>
+              </w:rPr>
+              <w:t>RestFull</w:t>
+            </w:r>
+            <w:proofErr w:type="spellEnd"/>
           </w:p>
         </w:tc>
         <w:tc>
@@ -7700,7 +8795,23 @@
                 <w:sz w:val="20"/>
                 <w:szCs w:val="20"/>
               </w:rPr>
-              <w:t>Implementación front-end más documentación</w:t>
+              <w:t xml:space="preserve">Implementación </w:t>
+            </w:r>
+            <w:proofErr w:type="spellStart"/>
+            <w:r>
+              <w:rPr>
+                <w:sz w:val="20"/>
+                <w:szCs w:val="20"/>
+              </w:rPr>
+              <w:t>front-end</w:t>
+            </w:r>
+            <w:proofErr w:type="spellEnd"/>
+            <w:r>
+              <w:rPr>
+                <w:sz w:val="20"/>
+                <w:szCs w:val="20"/>
+              </w:rPr>
+              <w:t xml:space="preserve"> más documentación</w:t>
             </w:r>
           </w:p>
         </w:tc>
@@ -7841,7 +8952,47 @@
                 <w:sz w:val="20"/>
                 <w:szCs w:val="20"/>
               </w:rPr>
-              <w:t>Implementación de las funcionalidades en front-end (relación de las interfaces y funcionalidades que se están implementando y en que momento están implementadas)</w:t>
+              <w:t xml:space="preserve">Implementación de las funcionalidades en </w:t>
+            </w:r>
+            <w:proofErr w:type="spellStart"/>
+            <w:r>
+              <w:rPr>
+                <w:sz w:val="20"/>
+                <w:szCs w:val="20"/>
+              </w:rPr>
+              <w:t>front-end</w:t>
+            </w:r>
+            <w:proofErr w:type="spellEnd"/>
+            <w:r>
+              <w:rPr>
+                <w:sz w:val="20"/>
+                <w:szCs w:val="20"/>
+              </w:rPr>
+              <w:t xml:space="preserve"> (relación de las interfaces y funcionalidades que se están </w:t>
+            </w:r>
+            <w:r>
+              <w:rPr>
+                <w:sz w:val="20"/>
+                <w:szCs w:val="20"/>
+              </w:rPr>
+              <w:lastRenderedPageBreak/>
+              <w:t xml:space="preserve">implementando y en </w:t>
+            </w:r>
+            <w:proofErr w:type="spellStart"/>
+            <w:r>
+              <w:rPr>
+                <w:sz w:val="20"/>
+                <w:szCs w:val="20"/>
+              </w:rPr>
+              <w:t>que</w:t>
+            </w:r>
+            <w:proofErr w:type="spellEnd"/>
+            <w:r>
+              <w:rPr>
+                <w:sz w:val="20"/>
+                <w:szCs w:val="20"/>
+              </w:rPr>
+              <w:t xml:space="preserve"> momento están implementadas)</w:t>
             </w:r>
           </w:p>
         </w:tc>
@@ -7863,6 +9014,7 @@
                 <w:sz w:val="20"/>
                 <w:szCs w:val="20"/>
               </w:rPr>
+              <w:lastRenderedPageBreak/>
               <w:t>Definición de cuadros de mando e implementación</w:t>
             </w:r>
           </w:p>
@@ -8004,7 +9156,23 @@
                 <w:sz w:val="20"/>
                 <w:szCs w:val="20"/>
               </w:rPr>
-              <w:t>Definición de KPI's implementación</w:t>
+              <w:t xml:space="preserve">Definición de </w:t>
+            </w:r>
+            <w:proofErr w:type="spellStart"/>
+            <w:r>
+              <w:rPr>
+                <w:sz w:val="20"/>
+                <w:szCs w:val="20"/>
+              </w:rPr>
+              <w:t>KPI's</w:t>
+            </w:r>
+            <w:proofErr w:type="spellEnd"/>
+            <w:r>
+              <w:rPr>
+                <w:sz w:val="20"/>
+                <w:szCs w:val="20"/>
+              </w:rPr>
+              <w:t xml:space="preserve"> implementación</w:t>
             </w:r>
           </w:p>
         </w:tc>
@@ -8123,7 +9291,23 @@
                 <w:sz w:val="20"/>
                 <w:szCs w:val="20"/>
               </w:rPr>
-              <w:t>Pruebas de la aplicación demostrando que no hay errores (falta de librerías, archivos que no se descargan, errores javascript)</w:t>
+              <w:t xml:space="preserve">Pruebas de la aplicación demostrando que no hay errores (falta de librerías, archivos que no se descargan, errores </w:t>
+            </w:r>
+            <w:proofErr w:type="spellStart"/>
+            <w:r>
+              <w:rPr>
+                <w:sz w:val="20"/>
+                <w:szCs w:val="20"/>
+              </w:rPr>
+              <w:t>javascript</w:t>
+            </w:r>
+            <w:proofErr w:type="spellEnd"/>
+            <w:r>
+              <w:rPr>
+                <w:sz w:val="20"/>
+                <w:szCs w:val="20"/>
+              </w:rPr>
+              <w:t>)</w:t>
             </w:r>
           </w:p>
         </w:tc>
@@ -8145,7 +9329,23 @@
                 <w:sz w:val="20"/>
                 <w:szCs w:val="20"/>
               </w:rPr>
-              <w:t>Valoración de los cuadros de mando y KPI's definidos e incorporación de nuevos elementos según datos</w:t>
+              <w:t xml:space="preserve">Valoración de los cuadros de mando y </w:t>
+            </w:r>
+            <w:proofErr w:type="spellStart"/>
+            <w:r>
+              <w:rPr>
+                <w:sz w:val="20"/>
+                <w:szCs w:val="20"/>
+              </w:rPr>
+              <w:t>KPI's</w:t>
+            </w:r>
+            <w:proofErr w:type="spellEnd"/>
+            <w:r>
+              <w:rPr>
+                <w:sz w:val="20"/>
+                <w:szCs w:val="20"/>
+              </w:rPr>
+              <w:t xml:space="preserve"> definidos e incorporación de nuevos elementos según datos</w:t>
             </w:r>
           </w:p>
         </w:tc>
@@ -8264,8 +9464,33 @@
                 <w:sz w:val="20"/>
                 <w:szCs w:val="20"/>
               </w:rPr>
-              <w:t>Pruebas de seguridad de front end</w:t>
-            </w:r>
+              <w:t xml:space="preserve">Pruebas de seguridad de </w:t>
+            </w:r>
+            <w:proofErr w:type="spellStart"/>
+            <w:r>
+              <w:rPr>
+                <w:sz w:val="20"/>
+                <w:szCs w:val="20"/>
+              </w:rPr>
+              <w:t>front</w:t>
+            </w:r>
+            <w:proofErr w:type="spellEnd"/>
+            <w:r>
+              <w:rPr>
+                <w:sz w:val="20"/>
+                <w:szCs w:val="20"/>
+              </w:rPr>
+              <w:t xml:space="preserve"> </w:t>
+            </w:r>
+            <w:proofErr w:type="spellStart"/>
+            <w:r>
+              <w:rPr>
+                <w:sz w:val="20"/>
+                <w:szCs w:val="20"/>
+              </w:rPr>
+              <w:t>end</w:t>
+            </w:r>
+            <w:proofErr w:type="spellEnd"/>
           </w:p>
         </w:tc>
         <w:tc>
@@ -8361,15 +9586,7 @@
                 <w:sz w:val="20"/>
                 <w:szCs w:val="20"/>
               </w:rPr>
-              <w:t xml:space="preserve">Confeccionar  Informes de iteración e </w:t>
-            </w:r>
-            <w:r>
-              <w:rPr>
-                <w:sz w:val="20"/>
-                <w:szCs w:val="20"/>
-              </w:rPr>
-              <w:lastRenderedPageBreak/>
-              <w:t>informe resumen de Hito 2</w:t>
+              <w:t>Confeccionar  Informes de iteración e informe resumen de Hito 2</w:t>
             </w:r>
           </w:p>
         </w:tc>
@@ -8391,7 +9608,6 @@
                 <w:sz w:val="20"/>
                 <w:szCs w:val="20"/>
               </w:rPr>
-              <w:lastRenderedPageBreak/>
               <w:t>Pruebas de regresión</w:t>
             </w:r>
           </w:p>
@@ -8414,15 +9630,7 @@
                 <w:sz w:val="20"/>
                 <w:szCs w:val="20"/>
               </w:rPr>
-              <w:t xml:space="preserve">Pruebas de rendimiento (velocidad de carga, </w:t>
-            </w:r>
-            <w:r>
-              <w:rPr>
-                <w:sz w:val="20"/>
-                <w:szCs w:val="20"/>
-              </w:rPr>
-              <w:lastRenderedPageBreak/>
-              <w:t>que todo carga y no hay errores)</w:t>
+              <w:t>Pruebas de rendimiento (velocidad de carga, que todo carga y no hay errores)</w:t>
             </w:r>
           </w:p>
         </w:tc>
@@ -8474,15 +9682,39 @@
                 <w:sz w:val="20"/>
                 <w:szCs w:val="20"/>
               </w:rPr>
-              <w:t xml:space="preserve">Visualizador OpenGL 4.X de las entidades </w:t>
-            </w:r>
-            <w:r>
-              <w:rPr>
-                <w:sz w:val="20"/>
-                <w:szCs w:val="20"/>
-              </w:rPr>
-              <w:lastRenderedPageBreak/>
-              <w:t>tipo malla. Shader básico. Integración con el motor. Sin materiales, texturas, cámara ni luces</w:t>
+              <w:t xml:space="preserve">Visualizador </w:t>
+            </w:r>
+            <w:proofErr w:type="spellStart"/>
+            <w:r>
+              <w:rPr>
+                <w:sz w:val="20"/>
+                <w:szCs w:val="20"/>
+              </w:rPr>
+              <w:t>OpenGL</w:t>
+            </w:r>
+            <w:proofErr w:type="spellEnd"/>
+            <w:r>
+              <w:rPr>
+                <w:sz w:val="20"/>
+                <w:szCs w:val="20"/>
+              </w:rPr>
+              <w:t xml:space="preserve"> 4.X de las entidades tipo malla. </w:t>
+            </w:r>
+            <w:proofErr w:type="spellStart"/>
+            <w:r>
+              <w:rPr>
+                <w:sz w:val="20"/>
+                <w:szCs w:val="20"/>
+              </w:rPr>
+              <w:t>Shader</w:t>
+            </w:r>
+            <w:proofErr w:type="spellEnd"/>
+            <w:r>
+              <w:rPr>
+                <w:sz w:val="20"/>
+                <w:szCs w:val="20"/>
+              </w:rPr>
+              <w:t xml:space="preserve"> básico. Integración con el motor. Sin materiales, texturas, cámara ni luces</w:t>
             </w:r>
           </w:p>
         </w:tc>
@@ -8616,7 +9848,39 @@
                 <w:sz w:val="20"/>
                 <w:szCs w:val="20"/>
               </w:rPr>
-              <w:t>Visualizador OpenGL 4.X de las entidades tipo malla. Shader básico. Con cámaras y luces de varios tipos. Visualización con registro de cámaras y luces.</w:t>
+              <w:t xml:space="preserve">Visualizador </w:t>
+            </w:r>
+            <w:proofErr w:type="spellStart"/>
+            <w:r>
+              <w:rPr>
+                <w:sz w:val="20"/>
+                <w:szCs w:val="20"/>
+              </w:rPr>
+              <w:t>OpenGL</w:t>
+            </w:r>
+            <w:proofErr w:type="spellEnd"/>
+            <w:r>
+              <w:rPr>
+                <w:sz w:val="20"/>
+                <w:szCs w:val="20"/>
+              </w:rPr>
+              <w:t xml:space="preserve"> 4.X de las entidades tipo malla. </w:t>
+            </w:r>
+            <w:proofErr w:type="spellStart"/>
+            <w:r>
+              <w:rPr>
+                <w:sz w:val="20"/>
+                <w:szCs w:val="20"/>
+              </w:rPr>
+              <w:t>Shader</w:t>
+            </w:r>
+            <w:proofErr w:type="spellEnd"/>
+            <w:r>
+              <w:rPr>
+                <w:sz w:val="20"/>
+                <w:szCs w:val="20"/>
+              </w:rPr>
+              <w:t xml:space="preserve"> básico. Con cámaras y luces de varios tipos. Visualización con registro de cámaras y luces.</w:t>
             </w:r>
           </w:p>
         </w:tc>
@@ -8654,6 +9918,7 @@
                 <w:sz w:val="20"/>
                 <w:szCs w:val="20"/>
               </w:rPr>
+              <w:lastRenderedPageBreak/>
               <w:t>Comparar la planificación prevista y real en Project hito 3</w:t>
             </w:r>
           </w:p>
@@ -8676,8 +9941,17 @@
                 <w:sz w:val="20"/>
                 <w:szCs w:val="20"/>
               </w:rPr>
-              <w:t>Validación del funcionamiento del backend</w:t>
-            </w:r>
+              <w:t xml:space="preserve">Validación del funcionamiento del </w:t>
+            </w:r>
+            <w:proofErr w:type="spellStart"/>
+            <w:r>
+              <w:rPr>
+                <w:sz w:val="20"/>
+                <w:szCs w:val="20"/>
+              </w:rPr>
+              <w:t>backend</w:t>
+            </w:r>
+            <w:proofErr w:type="spellEnd"/>
           </w:p>
         </w:tc>
         <w:tc>
@@ -8863,7 +10137,39 @@
                 <w:sz w:val="20"/>
                 <w:szCs w:val="20"/>
               </w:rPr>
-              <w:t>Visualizador OpenGL 4.X de las entidades tipo malla. Shader básico. Añadiendo materiales y texturas.</w:t>
+              <w:t xml:space="preserve">Visualizador </w:t>
+            </w:r>
+            <w:proofErr w:type="spellStart"/>
+            <w:r>
+              <w:rPr>
+                <w:sz w:val="20"/>
+                <w:szCs w:val="20"/>
+              </w:rPr>
+              <w:t>OpenGL</w:t>
+            </w:r>
+            <w:proofErr w:type="spellEnd"/>
+            <w:r>
+              <w:rPr>
+                <w:sz w:val="20"/>
+                <w:szCs w:val="20"/>
+              </w:rPr>
+              <w:t xml:space="preserve"> 4.X de las entidades tipo malla. </w:t>
+            </w:r>
+            <w:proofErr w:type="spellStart"/>
+            <w:r>
+              <w:rPr>
+                <w:sz w:val="20"/>
+                <w:szCs w:val="20"/>
+              </w:rPr>
+              <w:t>Shader</w:t>
+            </w:r>
+            <w:proofErr w:type="spellEnd"/>
+            <w:r>
+              <w:rPr>
+                <w:sz w:val="20"/>
+                <w:szCs w:val="20"/>
+              </w:rPr>
+              <w:t xml:space="preserve"> básico. Añadiendo materiales y texturas.</w:t>
             </w:r>
           </w:p>
         </w:tc>
@@ -9112,7 +10418,39 @@
                 <w:sz w:val="20"/>
                 <w:szCs w:val="20"/>
               </w:rPr>
-              <w:t>Visualizador OpenGL 4.X con tres shaders avanzados</w:t>
+              <w:t xml:space="preserve">Visualizador </w:t>
+            </w:r>
+            <w:proofErr w:type="spellStart"/>
+            <w:r>
+              <w:rPr>
+                <w:sz w:val="20"/>
+                <w:szCs w:val="20"/>
+              </w:rPr>
+              <w:t>OpenGL</w:t>
+            </w:r>
+            <w:proofErr w:type="spellEnd"/>
+            <w:r>
+              <w:rPr>
+                <w:sz w:val="20"/>
+                <w:szCs w:val="20"/>
+              </w:rPr>
+              <w:t xml:space="preserve"> 4.X con tres </w:t>
+            </w:r>
+            <w:proofErr w:type="spellStart"/>
+            <w:r>
+              <w:rPr>
+                <w:sz w:val="20"/>
+                <w:szCs w:val="20"/>
+              </w:rPr>
+              <w:t>shaders</w:t>
+            </w:r>
+            <w:proofErr w:type="spellEnd"/>
+            <w:r>
+              <w:rPr>
+                <w:sz w:val="20"/>
+                <w:szCs w:val="20"/>
+              </w:rPr>
+              <w:t xml:space="preserve"> avanzados</w:t>
             </w:r>
           </w:p>
         </w:tc>
@@ -9270,7 +10608,6 @@
                 <w:sz w:val="20"/>
                 <w:szCs w:val="20"/>
               </w:rPr>
-              <w:lastRenderedPageBreak/>
               <w:t>Comparar la planificación prevista y real en Project hito 4</w:t>
             </w:r>
           </w:p>
@@ -10065,7 +11402,6 @@
           <w:sz w:val="36"/>
           <w:szCs w:val="36"/>
         </w:rPr>
-        <w:lastRenderedPageBreak/>
         <w:t>Hito 1</w:t>
       </w:r>
     </w:p>
@@ -10150,6 +11486,7 @@
           <w:sz w:val="36"/>
           <w:szCs w:val="36"/>
         </w:rPr>
+        <w:lastRenderedPageBreak/>
         <w:t>Iteración 2</w:t>
       </w:r>
       <w:r>
@@ -10210,7 +11547,6 @@
           <w:sz w:val="36"/>
           <w:szCs w:val="36"/>
         </w:rPr>
-        <w:lastRenderedPageBreak/>
         <w:t>Iteración 3</w:t>
       </w:r>
       <w:r>
@@ -10271,6 +11607,7 @@
           <w:sz w:val="36"/>
           <w:szCs w:val="36"/>
         </w:rPr>
+        <w:lastRenderedPageBreak/>
         <w:t>Iteración 4</w:t>
       </w:r>
       <w:r>
@@ -10331,7 +11668,6 @@
           <w:sz w:val="36"/>
           <w:szCs w:val="36"/>
         </w:rPr>
-        <w:lastRenderedPageBreak/>
         <w:t>Iteración 5</w:t>
       </w:r>
       <w:r>
@@ -10402,6 +11738,7 @@
           <w:sz w:val="36"/>
           <w:szCs w:val="36"/>
         </w:rPr>
+        <w:lastRenderedPageBreak/>
         <w:t>Hito 2</w:t>
       </w:r>
       <w:r>
@@ -10605,6 +11942,7 @@
       </w:r>
       <w:bookmarkEnd w:id="17"/>
     </w:p>
+    <w:p/>
     <w:p>
       <w:pPr>
         <w:ind w:left="360"/>
@@ -10673,7 +12011,15 @@
         <w:t>SMA-</w:t>
       </w:r>
       <w:r>
-        <w:t>Definir interfaces y navegacion entre ellas</w:t>
+        <w:t xml:space="preserve">Definir interfaces y </w:t>
+      </w:r>
+      <w:proofErr w:type="spellStart"/>
+      <w:r>
+        <w:t>navegacion</w:t>
+      </w:r>
+      <w:proofErr w:type="spellEnd"/>
+      <w:r>
+        <w:t xml:space="preserve"> entre ellas</w:t>
       </w:r>
     </w:p>
     <w:p>
@@ -10736,9 +12082,12 @@
       <w:pPr>
         <w:ind w:left="360"/>
       </w:pPr>
-      <w:r>
+      <w:proofErr w:type="spellStart"/>
+      <w:r>
+        <w:lastRenderedPageBreak/>
         <w:t>Nahiara</w:t>
       </w:r>
+      <w:proofErr w:type="spellEnd"/>
     </w:p>
     <w:p>
       <w:pPr>
@@ -10749,7 +12098,6 @@
         </w:numPr>
       </w:pPr>
       <w:r>
-        <w:lastRenderedPageBreak/>
         <w:t>PM-</w:t>
       </w:r>
       <w:r>
@@ -10783,7 +12131,15 @@
         <w:t>SMBI-</w:t>
       </w:r>
       <w:r>
-        <w:t>Instalación de los elementos de backend y seguridad</w:t>
+        <w:t xml:space="preserve">Instalación de los elementos de </w:t>
+      </w:r>
+      <w:proofErr w:type="spellStart"/>
+      <w:r>
+        <w:t>backend</w:t>
+      </w:r>
+      <w:proofErr w:type="spellEnd"/>
+      <w:r>
+        <w:t xml:space="preserve"> y seguridad</w:t>
       </w:r>
     </w:p>
     <w:p>
@@ -10818,7 +12174,15 @@
         </w:numPr>
       </w:pPr>
       <w:r>
-        <w:t>SMBI-Configuración de los elementos de backend y seguridad</w:t>
+        <w:t xml:space="preserve">SMBI-Configuración de los elementos de </w:t>
+      </w:r>
+      <w:proofErr w:type="spellStart"/>
+      <w:r>
+        <w:t>backend</w:t>
+      </w:r>
+      <w:proofErr w:type="spellEnd"/>
+      <w:r>
+        <w:t xml:space="preserve"> y seguridad</w:t>
       </w:r>
     </w:p>
     <w:p>
@@ -10954,7 +12318,23 @@
         <w:t>TAG-</w:t>
       </w:r>
       <w:r>
-        <w:t xml:space="preserve"> Visualizador OpenGL 4.X simple, con datos por programa. Shader básico</w:t>
+        <w:t xml:space="preserve"> Visualizador </w:t>
+      </w:r>
+      <w:proofErr w:type="spellStart"/>
+      <w:r>
+        <w:t>OpenGL</w:t>
+      </w:r>
+      <w:proofErr w:type="spellEnd"/>
+      <w:r>
+        <w:t xml:space="preserve"> 4.X simple, con datos por programa. </w:t>
+      </w:r>
+      <w:proofErr w:type="spellStart"/>
+      <w:r>
+        <w:t>Shader</w:t>
+      </w:r>
+      <w:proofErr w:type="spellEnd"/>
+      <w:r>
+        <w:t xml:space="preserve"> básico</w:t>
       </w:r>
     </w:p>
     <w:p>
@@ -11007,16 +12387,34 @@
         <w:t>TAG-</w:t>
       </w:r>
       <w:r>
-        <w:t xml:space="preserve"> Visualizador OpenGL 4.X simple, con datos por programa. Shader básico</w:t>
+        <w:t xml:space="preserve"> Visualizador </w:t>
+      </w:r>
+      <w:proofErr w:type="spellStart"/>
+      <w:r>
+        <w:t>OpenGL</w:t>
+      </w:r>
+      <w:proofErr w:type="spellEnd"/>
+      <w:r>
+        <w:t xml:space="preserve"> 4.X simple, con datos por programa. </w:t>
+      </w:r>
+      <w:proofErr w:type="spellStart"/>
+      <w:r>
+        <w:t>Shader</w:t>
+      </w:r>
+      <w:proofErr w:type="spellEnd"/>
+      <w:r>
+        <w:t xml:space="preserve"> básico</w:t>
       </w:r>
     </w:p>
     <w:p>
       <w:pPr>
         <w:ind w:left="360"/>
       </w:pPr>
+      <w:proofErr w:type="spellStart"/>
       <w:r>
         <w:t>Nahiara</w:t>
       </w:r>
+      <w:proofErr w:type="spellEnd"/>
     </w:p>
     <w:p>
       <w:pPr>
@@ -11136,7 +12534,13 @@
         <w:t>funciones y responsabilidades</w:t>
       </w:r>
       <w:r>
-        <w:t xml:space="preserve"> permitentes a RRHH sean llevadas por nosotros </w:t>
+        <w:t xml:space="preserve"> permitentes a </w:t>
+      </w:r>
+      <w:r>
+        <w:t xml:space="preserve">RRHH sean llevadas por nosotros. </w:t>
+      </w:r>
+      <w:r>
+        <w:t>Por lo tanto, somos los encargados de auto asignarnos las tareas y consensuar el tiempo de cada una.</w:t>
       </w:r>
     </w:p>
     <w:p>
@@ -11149,6 +12553,7 @@
       </w:pPr>
       <w:bookmarkStart w:id="20" w:name="_Toc466288142"/>
       <w:r>
+        <w:lastRenderedPageBreak/>
         <w:t>Otros recursos</w:t>
       </w:r>
       <w:r>
@@ -11174,7 +12579,6 @@
       </w:pPr>
       <w:bookmarkStart w:id="21" w:name="_Toc466288143"/>
       <w:r>
-        <w:lastRenderedPageBreak/>
         <w:t>Mecanismos de seguimiento y control</w:t>
       </w:r>
       <w:r>
@@ -11194,22 +12598,609 @@
           <w:i/>
           <w:iCs/>
         </w:rPr>
-        <w:t xml:space="preserve">&lt;Aquí se debe describir </w:t>
-      </w:r>
+        <w:t xml:space="preserve">Para el seguimiento del proyecto utilizaremos principalmente Microsoft Project. También, nos apoyaremos en otras herramientas como </w:t>
+      </w:r>
+      <w:proofErr w:type="spellStart"/>
       <w:r>
         <w:rPr>
           <w:i/>
           <w:iCs/>
         </w:rPr>
-        <w:t xml:space="preserve"> cuáles van a ser sus acciones encaminadas a monitorizar y controlar el desarrollo del</w:t>
-      </w:r>
+        <w:t>Trello</w:t>
+      </w:r>
+      <w:proofErr w:type="spellEnd"/>
       <w:r>
         <w:rPr>
           <w:i/>
           <w:iCs/>
         </w:rPr>
-        <w:t xml:space="preserve"> proyecto durante todo el curso&gt;</w:t>
-      </w:r>
+        <w:t xml:space="preserve"> para la gestión de tareas y </w:t>
+      </w:r>
+      <w:proofErr w:type="spellStart"/>
+      <w:r>
+        <w:rPr>
+          <w:i/>
+          <w:iCs/>
+        </w:rPr>
+        <w:t>posteriormete</w:t>
+      </w:r>
+      <w:proofErr w:type="spellEnd"/>
+      <w:r>
+        <w:rPr>
+          <w:i/>
+          <w:iCs/>
+        </w:rPr>
+        <w:t xml:space="preserve"> </w:t>
+      </w:r>
+      <w:proofErr w:type="spellStart"/>
+      <w:r>
+        <w:rPr>
+          <w:i/>
+          <w:iCs/>
+        </w:rPr>
+        <w:t>SeoQuacke</w:t>
+      </w:r>
+      <w:proofErr w:type="spellEnd"/>
+      <w:r>
+        <w:rPr>
+          <w:i/>
+          <w:iCs/>
+        </w:rPr>
+        <w:t xml:space="preserve"> y Google </w:t>
+      </w:r>
+      <w:proofErr w:type="spellStart"/>
+      <w:r>
+        <w:rPr>
+          <w:i/>
+          <w:iCs/>
+        </w:rPr>
+        <w:t>Analytics</w:t>
+      </w:r>
+      <w:proofErr w:type="spellEnd"/>
+      <w:r>
+        <w:rPr>
+          <w:i/>
+          <w:iCs/>
+        </w:rPr>
+        <w:t xml:space="preserve"> para estudiar el progreso de nuestro proyecto una vez esté funcionando. Por otro lado, también utilizaremos </w:t>
+      </w:r>
+      <w:proofErr w:type="spellStart"/>
+      <w:r>
+        <w:rPr>
+          <w:i/>
+          <w:iCs/>
+        </w:rPr>
+        <w:t>SourceTree</w:t>
+      </w:r>
+      <w:proofErr w:type="spellEnd"/>
+      <w:r>
+        <w:rPr>
+          <w:i/>
+          <w:iCs/>
+        </w:rPr>
+        <w:t xml:space="preserve"> y </w:t>
+      </w:r>
+      <w:proofErr w:type="spellStart"/>
+      <w:r>
+        <w:rPr>
+          <w:i/>
+          <w:iCs/>
+        </w:rPr>
+        <w:t>Github</w:t>
+      </w:r>
+      <w:proofErr w:type="spellEnd"/>
+      <w:r>
+        <w:rPr>
+          <w:i/>
+          <w:iCs/>
+        </w:rPr>
+        <w:t xml:space="preserve"> para la subida de ficheros y tener un seguimiento </w:t>
+      </w:r>
+      <w:proofErr w:type="spellStart"/>
+      <w:r>
+        <w:rPr>
+          <w:i/>
+          <w:iCs/>
+        </w:rPr>
+        <w:t>issues</w:t>
+      </w:r>
+      <w:proofErr w:type="spellEnd"/>
+      <w:r>
+        <w:rPr>
+          <w:i/>
+          <w:iCs/>
+        </w:rPr>
+        <w:t xml:space="preserve">. </w:t>
+      </w:r>
+    </w:p>
+    <w:p>
+      <w:pPr>
+        <w:rPr>
+          <w:i/>
+          <w:iCs/>
+        </w:rPr>
+      </w:pPr>
+      <w:r>
+        <w:rPr>
+          <w:i/>
+          <w:iCs/>
+        </w:rPr>
+        <w:t>En general, monitorizaremos las siguientes tareas:</w:t>
+      </w:r>
+    </w:p>
+    <w:tbl>
+      <w:tblPr>
+        <w:tblStyle w:val="Tablaconcuadrcula"/>
+        <w:tblW w:w="0" w:type="auto"/>
+        <w:tblLook w:val="04A0" w:firstRow="1" w:lastRow="0" w:firstColumn="1" w:lastColumn="0" w:noHBand="0" w:noVBand="1"/>
+      </w:tblPr>
+      <w:tblGrid>
+        <w:gridCol w:w="2881"/>
+        <w:gridCol w:w="2881"/>
+        <w:gridCol w:w="2882"/>
+      </w:tblGrid>
+      <w:tr>
+        <w:tc>
+          <w:tcPr>
+            <w:tcW w:w="2881" w:type="dxa"/>
+          </w:tcPr>
+          <w:p>
+            <w:pPr>
+              <w:jc w:val="center"/>
+              <w:rPr>
+                <w:b/>
+                <w:i/>
+                <w:iCs/>
+              </w:rPr>
+            </w:pPr>
+            <w:r>
+              <w:rPr>
+                <w:b/>
+                <w:i/>
+                <w:iCs/>
+              </w:rPr>
+              <w:t>TAREA</w:t>
+            </w:r>
+          </w:p>
+        </w:tc>
+        <w:tc>
+          <w:tcPr>
+            <w:tcW w:w="2881" w:type="dxa"/>
+          </w:tcPr>
+          <w:p>
+            <w:pPr>
+              <w:jc w:val="center"/>
+              <w:rPr>
+                <w:b/>
+                <w:i/>
+                <w:iCs/>
+              </w:rPr>
+            </w:pPr>
+            <w:r>
+              <w:rPr>
+                <w:b/>
+                <w:i/>
+                <w:iCs/>
+              </w:rPr>
+              <w:t>DESCRIPCIÓN</w:t>
+            </w:r>
+          </w:p>
+        </w:tc>
+        <w:tc>
+          <w:tcPr>
+            <w:tcW w:w="2882" w:type="dxa"/>
+          </w:tcPr>
+          <w:p>
+            <w:pPr>
+              <w:jc w:val="center"/>
+              <w:rPr>
+                <w:b/>
+                <w:i/>
+                <w:iCs/>
+              </w:rPr>
+            </w:pPr>
+            <w:r>
+              <w:rPr>
+                <w:b/>
+                <w:i/>
+                <w:iCs/>
+              </w:rPr>
+              <w:t>SOFTWARE</w:t>
+            </w:r>
+          </w:p>
+        </w:tc>
+      </w:tr>
+      <w:tr>
+        <w:tc>
+          <w:tcPr>
+            <w:tcW w:w="2881" w:type="dxa"/>
+          </w:tcPr>
+          <w:p>
+            <w:pPr>
+              <w:rPr>
+                <w:i/>
+                <w:iCs/>
+              </w:rPr>
+            </w:pPr>
+            <w:r>
+              <w:rPr>
+                <w:i/>
+                <w:iCs/>
+              </w:rPr>
+              <w:t>CONTROL DE COMMITS</w:t>
+            </w:r>
+          </w:p>
+        </w:tc>
+        <w:tc>
+          <w:tcPr>
+            <w:tcW w:w="2881" w:type="dxa"/>
+          </w:tcPr>
+          <w:p>
+            <w:pPr>
+              <w:rPr>
+                <w:i/>
+                <w:iCs/>
+              </w:rPr>
+            </w:pPr>
+            <w:r>
+              <w:rPr>
+                <w:i/>
+                <w:iCs/>
+              </w:rPr>
+              <w:t xml:space="preserve">Haremos un control de los </w:t>
+            </w:r>
+            <w:proofErr w:type="spellStart"/>
+            <w:r>
+              <w:rPr>
+                <w:i/>
+                <w:iCs/>
+              </w:rPr>
+              <w:t>commits</w:t>
+            </w:r>
+            <w:proofErr w:type="spellEnd"/>
+            <w:r>
+              <w:rPr>
+                <w:i/>
+                <w:iCs/>
+              </w:rPr>
+              <w:t xml:space="preserve"> de cada integrante del grupo y se tendrá en cuenta lo que sube cada integrante siguiendo la estructura de carpetas definida a principio del proyecto.</w:t>
+            </w:r>
+          </w:p>
+        </w:tc>
+        <w:tc>
+          <w:tcPr>
+            <w:tcW w:w="2882" w:type="dxa"/>
+          </w:tcPr>
+          <w:p>
+            <w:pPr>
+              <w:rPr>
+                <w:i/>
+                <w:iCs/>
+              </w:rPr>
+            </w:pPr>
+            <w:r>
+              <w:rPr>
+                <w:i/>
+                <w:iCs/>
+              </w:rPr>
+              <w:t>SOURCETREE</w:t>
+            </w:r>
+          </w:p>
+        </w:tc>
+      </w:tr>
+      <w:tr>
+        <w:tc>
+          <w:tcPr>
+            <w:tcW w:w="2881" w:type="dxa"/>
+          </w:tcPr>
+          <w:p>
+            <w:pPr>
+              <w:rPr>
+                <w:i/>
+                <w:iCs/>
+              </w:rPr>
+            </w:pPr>
+            <w:r>
+              <w:rPr>
+                <w:i/>
+                <w:iCs/>
+              </w:rPr>
+              <w:t>GESTIÓN DE TAREAS</w:t>
+            </w:r>
+          </w:p>
+        </w:tc>
+        <w:tc>
+          <w:tcPr>
+            <w:tcW w:w="2881" w:type="dxa"/>
+          </w:tcPr>
+          <w:p>
+            <w:pPr>
+              <w:rPr>
+                <w:i/>
+                <w:iCs/>
+              </w:rPr>
+            </w:pPr>
+            <w:r>
+              <w:rPr>
+                <w:i/>
+                <w:iCs/>
+              </w:rPr>
+              <w:t xml:space="preserve">Para el reparto de las tareas utilizaremos la herramienta </w:t>
+            </w:r>
+            <w:proofErr w:type="spellStart"/>
+            <w:r>
+              <w:rPr>
+                <w:i/>
+                <w:iCs/>
+              </w:rPr>
+              <w:t>trello</w:t>
+            </w:r>
+            <w:proofErr w:type="spellEnd"/>
+            <w:r>
+              <w:rPr>
+                <w:i/>
+                <w:iCs/>
+              </w:rPr>
+              <w:t xml:space="preserve">. De esto modo cada uno de los integrantes del grupo puede ver las tareas que quedan por hacer, que se están haciendo y las que hemos hecho. </w:t>
+            </w:r>
+          </w:p>
+        </w:tc>
+        <w:tc>
+          <w:tcPr>
+            <w:tcW w:w="2882" w:type="dxa"/>
+          </w:tcPr>
+          <w:p>
+            <w:pPr>
+              <w:rPr>
+                <w:i/>
+                <w:iCs/>
+              </w:rPr>
+            </w:pPr>
+            <w:r>
+              <w:rPr>
+                <w:i/>
+                <w:iCs/>
+              </w:rPr>
+              <w:t>TRELLO</w:t>
+            </w:r>
+          </w:p>
+        </w:tc>
+      </w:tr>
+      <w:tr>
+        <w:tc>
+          <w:tcPr>
+            <w:tcW w:w="2881" w:type="dxa"/>
+          </w:tcPr>
+          <w:p>
+            <w:pPr>
+              <w:rPr>
+                <w:i/>
+                <w:iCs/>
+              </w:rPr>
+            </w:pPr>
+            <w:r>
+              <w:rPr>
+                <w:i/>
+                <w:iCs/>
+              </w:rPr>
+              <w:t>CUMPLIMIENTO DE LAS TAREAS EN EL TIEMPO ESTIMADO</w:t>
+            </w:r>
+          </w:p>
+        </w:tc>
+        <w:tc>
+          <w:tcPr>
+            <w:tcW w:w="2881" w:type="dxa"/>
+          </w:tcPr>
+          <w:p>
+            <w:pPr>
+              <w:rPr>
+                <w:i/>
+                <w:iCs/>
+              </w:rPr>
+            </w:pPr>
+            <w:r>
+              <w:rPr>
+                <w:i/>
+                <w:iCs/>
+              </w:rPr>
+              <w:t xml:space="preserve">Con Microsoft Project estaremos controlando en cada momento que las tareas se cumplan como se habían estimado, haciendo las variaciones necesarias en otras tareas para llegar a tiempo. En caso de sobrepasar la estimación inicial se deberá reajustar el </w:t>
+            </w:r>
+            <w:proofErr w:type="spellStart"/>
+            <w:r>
+              <w:rPr>
+                <w:i/>
+                <w:iCs/>
+              </w:rPr>
+              <w:t>timming</w:t>
+            </w:r>
+            <w:proofErr w:type="spellEnd"/>
+            <w:r>
+              <w:rPr>
+                <w:i/>
+                <w:iCs/>
+              </w:rPr>
+              <w:t xml:space="preserve"> de tareas para evitar un desplazamiento general de tareas.</w:t>
+            </w:r>
+          </w:p>
+        </w:tc>
+        <w:tc>
+          <w:tcPr>
+            <w:tcW w:w="2882" w:type="dxa"/>
+          </w:tcPr>
+          <w:p>
+            <w:pPr>
+              <w:rPr>
+                <w:i/>
+                <w:iCs/>
+              </w:rPr>
+            </w:pPr>
+            <w:r>
+              <w:rPr>
+                <w:i/>
+                <w:iCs/>
+              </w:rPr>
+              <w:t>PROJECT</w:t>
+            </w:r>
+          </w:p>
+        </w:tc>
+      </w:tr>
+      <w:tr>
+        <w:tc>
+          <w:tcPr>
+            <w:tcW w:w="2881" w:type="dxa"/>
+          </w:tcPr>
+          <w:p>
+            <w:pPr>
+              <w:rPr>
+                <w:i/>
+                <w:iCs/>
+              </w:rPr>
+            </w:pPr>
+            <w:r>
+              <w:rPr>
+                <w:i/>
+                <w:iCs/>
+              </w:rPr>
+              <w:t>CONTROL DE SEO</w:t>
+            </w:r>
+          </w:p>
+        </w:tc>
+        <w:tc>
+          <w:tcPr>
+            <w:tcW w:w="2881" w:type="dxa"/>
+          </w:tcPr>
+          <w:p>
+            <w:pPr>
+              <w:rPr>
+                <w:i/>
+                <w:iCs/>
+              </w:rPr>
+            </w:pPr>
+            <w:r>
+              <w:rPr>
+                <w:i/>
+                <w:iCs/>
+              </w:rPr>
+              <w:t xml:space="preserve">Con la herramienta </w:t>
+            </w:r>
+            <w:proofErr w:type="spellStart"/>
+            <w:r>
+              <w:rPr>
+                <w:i/>
+                <w:iCs/>
+              </w:rPr>
+              <w:t>SeoQuacke</w:t>
+            </w:r>
+            <w:proofErr w:type="spellEnd"/>
+            <w:r>
+              <w:rPr>
+                <w:i/>
+                <w:iCs/>
+              </w:rPr>
+              <w:t xml:space="preserve"> tendremos un </w:t>
+            </w:r>
+            <w:r>
+              <w:rPr>
+                <w:i/>
+                <w:iCs/>
+              </w:rPr>
+              <w:lastRenderedPageBreak/>
+              <w:t>control total sobre el posicionamiento online de nuestro proyecto. Esto es importante para saber si hemos completado con éxito las tareas de posicionamiento web y sobre la difusión multimedia.</w:t>
+            </w:r>
+          </w:p>
+        </w:tc>
+        <w:tc>
+          <w:tcPr>
+            <w:tcW w:w="2882" w:type="dxa"/>
+          </w:tcPr>
+          <w:p>
+            <w:pPr>
+              <w:rPr>
+                <w:i/>
+                <w:iCs/>
+              </w:rPr>
+            </w:pPr>
+            <w:r>
+              <w:rPr>
+                <w:i/>
+                <w:iCs/>
+              </w:rPr>
+              <w:lastRenderedPageBreak/>
+              <w:t>SEOQUACKE</w:t>
+            </w:r>
+          </w:p>
+        </w:tc>
+      </w:tr>
+      <w:tr>
+        <w:tc>
+          <w:tcPr>
+            <w:tcW w:w="2881" w:type="dxa"/>
+          </w:tcPr>
+          <w:p>
+            <w:pPr>
+              <w:rPr>
+                <w:i/>
+                <w:iCs/>
+              </w:rPr>
+            </w:pPr>
+            <w:r>
+              <w:rPr>
+                <w:i/>
+                <w:iCs/>
+              </w:rPr>
+              <w:t>REUNIÓN GRUPAL</w:t>
+            </w:r>
+          </w:p>
+        </w:tc>
+        <w:tc>
+          <w:tcPr>
+            <w:tcW w:w="2881" w:type="dxa"/>
+          </w:tcPr>
+          <w:p>
+            <w:pPr>
+              <w:rPr>
+                <w:i/>
+                <w:iCs/>
+              </w:rPr>
+            </w:pPr>
+            <w:r>
+              <w:rPr>
+                <w:i/>
+                <w:iCs/>
+              </w:rPr>
+              <w:t>Todos los domingos por la mañana nos reuniremos los 5 integrantes del grupo para hablar sobre lo que se ha cumplido esa semana, los imprevistos, comparativa de estimaciones y una vista rápida a las tareas de la semana próxima y la asignación a cada uno de los integrantes.</w:t>
+            </w:r>
+          </w:p>
+        </w:tc>
+        <w:tc>
+          <w:tcPr>
+            <w:tcW w:w="2882" w:type="dxa"/>
+          </w:tcPr>
+          <w:p>
+            <w:pPr>
+              <w:rPr>
+                <w:i/>
+                <w:iCs/>
+              </w:rPr>
+            </w:pPr>
+            <w:r>
+              <w:rPr>
+                <w:i/>
+                <w:iCs/>
+              </w:rPr>
+              <w:t>SKYPE</w:t>
+            </w:r>
+          </w:p>
+        </w:tc>
+      </w:tr>
+    </w:tbl>
+    <w:p>
+      <w:pPr>
+        <w:rPr>
+          <w:i/>
+          <w:iCs/>
+        </w:rPr>
+      </w:pPr>
     </w:p>
     <w:sectPr>
       <w:headerReference w:type="default" r:id="rId19"/>
@@ -11302,7 +13293,7 @@
         <w:rFonts w:asciiTheme="majorHAnsi" w:eastAsiaTheme="majorEastAsia" w:hAnsiTheme="majorHAnsi" w:cstheme="majorBidi"/>
         <w:noProof/>
       </w:rPr>
-      <w:t>4</w:t>
+      <w:t>18</w:t>
     </w:r>
     <w:r>
       <w:rPr>
@@ -12340,6 +14331,118 @@
     </w:lvl>
   </w:abstractNum>
   <w:abstractNum w:abstractNumId="7" w15:restartNumberingAfterBreak="0">
+    <w:nsid w:val="43AA1A2D"/>
+    <w:multiLevelType w:val="hybridMultilevel"/>
+    <w:tmpl w:val="13AE5B3E"/>
+    <w:lvl w:ilvl="0" w:tplc="E7402594">
+      <w:numFmt w:val="bullet"/>
+      <w:lvlText w:val="-"/>
+      <w:lvlJc w:val="left"/>
+      <w:pPr>
+        <w:ind w:left="1065" w:hanging="360"/>
+      </w:pPr>
+      <w:rPr>
+        <w:rFonts w:ascii="Calibri" w:eastAsiaTheme="minorHAnsi" w:hAnsi="Calibri" w:cs="Calibri" w:hint="default"/>
+      </w:rPr>
+    </w:lvl>
+    <w:lvl w:ilvl="1" w:tplc="04090003" w:tentative="1">
+      <w:start w:val="1"/>
+      <w:numFmt w:val="bullet"/>
+      <w:lvlText w:val="o"/>
+      <w:lvlJc w:val="left"/>
+      <w:pPr>
+        <w:ind w:left="1785" w:hanging="360"/>
+      </w:pPr>
+      <w:rPr>
+        <w:rFonts w:ascii="Courier New" w:hAnsi="Courier New" w:cs="Courier New" w:hint="default"/>
+      </w:rPr>
+    </w:lvl>
+    <w:lvl w:ilvl="2" w:tplc="04090005" w:tentative="1">
+      <w:start w:val="1"/>
+      <w:numFmt w:val="bullet"/>
+      <w:lvlText w:val=""/>
+      <w:lvlJc w:val="left"/>
+      <w:pPr>
+        <w:ind w:left="2505" w:hanging="360"/>
+      </w:pPr>
+      <w:rPr>
+        <w:rFonts w:ascii="Wingdings" w:hAnsi="Wingdings" w:hint="default"/>
+      </w:rPr>
+    </w:lvl>
+    <w:lvl w:ilvl="3" w:tplc="04090001" w:tentative="1">
+      <w:start w:val="1"/>
+      <w:numFmt w:val="bullet"/>
+      <w:lvlText w:val=""/>
+      <w:lvlJc w:val="left"/>
+      <w:pPr>
+        <w:ind w:left="3225" w:hanging="360"/>
+      </w:pPr>
+      <w:rPr>
+        <w:rFonts w:ascii="Symbol" w:hAnsi="Symbol" w:hint="default"/>
+      </w:rPr>
+    </w:lvl>
+    <w:lvl w:ilvl="4" w:tplc="04090003" w:tentative="1">
+      <w:start w:val="1"/>
+      <w:numFmt w:val="bullet"/>
+      <w:lvlText w:val="o"/>
+      <w:lvlJc w:val="left"/>
+      <w:pPr>
+        <w:ind w:left="3945" w:hanging="360"/>
+      </w:pPr>
+      <w:rPr>
+        <w:rFonts w:ascii="Courier New" w:hAnsi="Courier New" w:cs="Courier New" w:hint="default"/>
+      </w:rPr>
+    </w:lvl>
+    <w:lvl w:ilvl="5" w:tplc="04090005" w:tentative="1">
+      <w:start w:val="1"/>
+      <w:numFmt w:val="bullet"/>
+      <w:lvlText w:val=""/>
+      <w:lvlJc w:val="left"/>
+      <w:pPr>
+        <w:ind w:left="4665" w:hanging="360"/>
+      </w:pPr>
+      <w:rPr>
+        <w:rFonts w:ascii="Wingdings" w:hAnsi="Wingdings" w:hint="default"/>
+      </w:rPr>
+    </w:lvl>
+    <w:lvl w:ilvl="6" w:tplc="04090001" w:tentative="1">
+      <w:start w:val="1"/>
+      <w:numFmt w:val="bullet"/>
+      <w:lvlText w:val=""/>
+      <w:lvlJc w:val="left"/>
+      <w:pPr>
+        <w:ind w:left="5385" w:hanging="360"/>
+      </w:pPr>
+      <w:rPr>
+        <w:rFonts w:ascii="Symbol" w:hAnsi="Symbol" w:hint="default"/>
+      </w:rPr>
+    </w:lvl>
+    <w:lvl w:ilvl="7" w:tplc="04090003" w:tentative="1">
+      <w:start w:val="1"/>
+      <w:numFmt w:val="bullet"/>
+      <w:lvlText w:val="o"/>
+      <w:lvlJc w:val="left"/>
+      <w:pPr>
+        <w:ind w:left="6105" w:hanging="360"/>
+      </w:pPr>
+      <w:rPr>
+        <w:rFonts w:ascii="Courier New" w:hAnsi="Courier New" w:cs="Courier New" w:hint="default"/>
+      </w:rPr>
+    </w:lvl>
+    <w:lvl w:ilvl="8" w:tplc="04090005" w:tentative="1">
+      <w:start w:val="1"/>
+      <w:numFmt w:val="bullet"/>
+      <w:lvlText w:val=""/>
+      <w:lvlJc w:val="left"/>
+      <w:pPr>
+        <w:ind w:left="6825" w:hanging="360"/>
+      </w:pPr>
+      <w:rPr>
+        <w:rFonts w:ascii="Wingdings" w:hAnsi="Wingdings" w:hint="default"/>
+      </w:rPr>
+    </w:lvl>
+  </w:abstractNum>
+  <w:abstractNum w:abstractNumId="8" w15:restartNumberingAfterBreak="0">
     <w:nsid w:val="4EC240D1"/>
     <w:multiLevelType w:val="hybridMultilevel"/>
     <w:tmpl w:val="C8867020"/>
@@ -12479,7 +14582,7 @@
       </w:rPr>
     </w:lvl>
   </w:abstractNum>
-  <w:abstractNum w:abstractNumId="8" w15:restartNumberingAfterBreak="0">
+  <w:abstractNum w:abstractNumId="9" w15:restartNumberingAfterBreak="0">
     <w:nsid w:val="4ED1000D"/>
     <w:multiLevelType w:val="multilevel"/>
     <w:tmpl w:val="040A001F"/>
@@ -12568,7 +14671,7 @@
       </w:pPr>
     </w:lvl>
   </w:abstractNum>
-  <w:abstractNum w:abstractNumId="9" w15:restartNumberingAfterBreak="0">
+  <w:abstractNum w:abstractNumId="10" w15:restartNumberingAfterBreak="0">
     <w:nsid w:val="62C32703"/>
     <w:multiLevelType w:val="hybridMultilevel"/>
     <w:tmpl w:val="09E4ED06"/>
@@ -12681,7 +14784,7 @@
       </w:rPr>
     </w:lvl>
   </w:abstractNum>
-  <w:abstractNum w:abstractNumId="10" w15:restartNumberingAfterBreak="0">
+  <w:abstractNum w:abstractNumId="11" w15:restartNumberingAfterBreak="0">
     <w:nsid w:val="64AB4B0C"/>
     <w:multiLevelType w:val="hybridMultilevel"/>
     <w:tmpl w:val="C1D82868"/>
@@ -12794,7 +14897,7 @@
       </w:rPr>
     </w:lvl>
   </w:abstractNum>
-  <w:abstractNum w:abstractNumId="11" w15:restartNumberingAfterBreak="0">
+  <w:abstractNum w:abstractNumId="12" w15:restartNumberingAfterBreak="0">
     <w:nsid w:val="66F76EC9"/>
     <w:multiLevelType w:val="hybridMultilevel"/>
     <w:tmpl w:val="B52AB9D2"/>
@@ -12907,7 +15010,7 @@
       </w:rPr>
     </w:lvl>
   </w:abstractNum>
-  <w:abstractNum w:abstractNumId="12" w15:restartNumberingAfterBreak="0">
+  <w:abstractNum w:abstractNumId="13" w15:restartNumberingAfterBreak="0">
     <w:nsid w:val="67BB49BE"/>
     <w:multiLevelType w:val="hybridMultilevel"/>
     <w:tmpl w:val="3B34CD94"/>
@@ -13020,7 +15123,7 @@
       </w:rPr>
     </w:lvl>
   </w:abstractNum>
-  <w:abstractNum w:abstractNumId="13" w15:restartNumberingAfterBreak="0">
+  <w:abstractNum w:abstractNumId="14" w15:restartNumberingAfterBreak="0">
     <w:nsid w:val="79C979CA"/>
     <w:multiLevelType w:val="multilevel"/>
     <w:tmpl w:val="040A001F"/>
@@ -13106,7 +15209,7 @@
       </w:pPr>
     </w:lvl>
   </w:abstractNum>
-  <w:abstractNum w:abstractNumId="14" w15:restartNumberingAfterBreak="0">
+  <w:abstractNum w:abstractNumId="15" w15:restartNumberingAfterBreak="0">
     <w:nsid w:val="7CC67D48"/>
     <w:multiLevelType w:val="multilevel"/>
     <w:tmpl w:val="040A001F"/>
@@ -13192,7 +15295,7 @@
       </w:pPr>
     </w:lvl>
   </w:abstractNum>
-  <w:abstractNum w:abstractNumId="15" w15:restartNumberingAfterBreak="0">
+  <w:abstractNum w:abstractNumId="16" w15:restartNumberingAfterBreak="0">
     <w:nsid w:val="7CD66303"/>
     <w:multiLevelType w:val="multilevel"/>
     <w:tmpl w:val="040A001F"/>
@@ -13278,7 +15381,7 @@
       </w:pPr>
     </w:lvl>
   </w:abstractNum>
-  <w:abstractNum w:abstractNumId="16" w15:restartNumberingAfterBreak="0">
+  <w:abstractNum w:abstractNumId="17" w15:restartNumberingAfterBreak="0">
     <w:nsid w:val="7D1860D7"/>
     <w:multiLevelType w:val="multilevel"/>
     <w:tmpl w:val="0C0A001F"/>
@@ -13365,40 +15468,40 @@
     </w:lvl>
   </w:abstractNum>
   <w:num w:numId="1">
-    <w:abstractNumId w:val="8"/>
+    <w:abstractNumId w:val="9"/>
   </w:num>
   <w:num w:numId="2">
     <w:abstractNumId w:val="5"/>
   </w:num>
   <w:num w:numId="3">
-    <w:abstractNumId w:val="15"/>
+    <w:abstractNumId w:val="16"/>
   </w:num>
   <w:num w:numId="4">
-    <w:abstractNumId w:val="16"/>
+    <w:abstractNumId w:val="17"/>
   </w:num>
   <w:num w:numId="5">
     <w:abstractNumId w:val="2"/>
   </w:num>
   <w:num w:numId="6">
-    <w:abstractNumId w:val="13"/>
+    <w:abstractNumId w:val="14"/>
   </w:num>
   <w:num w:numId="7">
-    <w:abstractNumId w:val="14"/>
+    <w:abstractNumId w:val="15"/>
   </w:num>
   <w:num w:numId="8">
     <w:abstractNumId w:val="0"/>
   </w:num>
   <w:num w:numId="9">
-    <w:abstractNumId w:val="7"/>
+    <w:abstractNumId w:val="8"/>
   </w:num>
   <w:num w:numId="10">
-    <w:abstractNumId w:val="9"/>
+    <w:abstractNumId w:val="10"/>
   </w:num>
   <w:num w:numId="11">
     <w:abstractNumId w:val="1"/>
   </w:num>
   <w:num w:numId="12">
-    <w:abstractNumId w:val="11"/>
+    <w:abstractNumId w:val="12"/>
   </w:num>
   <w:num w:numId="13">
     <w:abstractNumId w:val="4"/>
@@ -13407,13 +15510,16 @@
     <w:abstractNumId w:val="3"/>
   </w:num>
   <w:num w:numId="15">
-    <w:abstractNumId w:val="10"/>
+    <w:abstractNumId w:val="11"/>
   </w:num>
   <w:num w:numId="16">
     <w:abstractNumId w:val="6"/>
   </w:num>
   <w:num w:numId="17">
-    <w:abstractNumId w:val="12"/>
+    <w:abstractNumId w:val="13"/>
+  </w:num>
+  <w:num w:numId="18">
+    <w:abstractNumId w:val="7"/>
   </w:num>
 </w:numbering>
 </file>
@@ -13699,15 +15805,9 @@
     <w:lsdException w:name="Book Title" w:uiPriority="33" w:qFormat="1"/>
     <w:lsdException w:name="Bibliography" w:semiHidden="1" w:uiPriority="37" w:unhideWhenUsed="1"/>
     <w:lsdException w:name="TOC Heading" w:semiHidden="1" w:uiPriority="39" w:unhideWhenUsed="1" w:qFormat="1"/>
-    <w:lsdException w:name="Plain Table 1" w:uiPriority="41"/>
-    <w:lsdException w:name="Plain Table 2" w:uiPriority="42"/>
-    <w:lsdException w:name="Plain Table 3" w:uiPriority="43"/>
-    <w:lsdException w:name="Plain Table 4" w:uiPriority="44"/>
-    <w:lsdException w:name="Plain Table 5" w:uiPriority="45"/>
-    <w:lsdException w:name="Grid Table Light" w:uiPriority="40"/>
-    <w:lsdException w:name="Grid Table 1 Light" w:uiPriority="46"/>
-    <w:lsdException w:name="Grid Table 2" w:uiPriority="47"/>
-    <w:lsdException w:name="Grid Table 3" w:uiPriority="48"/>
+    <w:lsdException w:name="Grid Table 1 Light" w:semiHidden="1" w:unhideWhenUsed="1"/>
+    <w:lsdException w:name="Grid Table 2" w:semiHidden="1" w:unhideWhenUsed="1"/>
+    <w:lsdException w:name="Grid Table 3" w:semiHidden="1" w:unhideWhenUsed="1"/>
     <w:lsdException w:name="Grid Table 4" w:uiPriority="49"/>
     <w:lsdException w:name="Grid Table 5 Dark" w:uiPriority="50"/>
     <w:lsdException w:name="Grid Table 6 Colorful" w:uiPriority="51"/>
@@ -14291,8 +16391,8 @@
       </w:tblBorders>
     </w:tblPr>
   </w:style>
-  <w:style w:type="table" w:styleId="Cuadrculadetablaclara">
-    <w:name w:val="Grid Table Light"/>
+  <w:style w:type="table" w:customStyle="1" w:styleId="Cuadrculadetablaclara1">
+    <w:name w:val="Cuadrícula de tabla clara1"/>
     <w:basedOn w:val="Tablanormal"/>
     <w:uiPriority w:val="40"/>
     <w:rsid w:val="00920A51"/>
@@ -14310,7 +16410,7 @@
   <w:style w:type="character" w:customStyle="1" w:styleId="apple-converted-space">
     <w:name w:val="apple-converted-space"/>
     <w:basedOn w:val="Fuentedeprrafopredeter"/>
-    <w:rsid w:val="00F46AA8"/>
+    <w:rsid w:val="00DE32E2"/>
   </w:style>
 </w:styles>
 </file>
@@ -14581,7 +16681,7 @@
 </file>
 
 <file path=customXml/itemProps1.xml><?xml version="1.0" encoding="utf-8"?>
-<ds:datastoreItem xmlns:ds="http://schemas.openxmlformats.org/officeDocument/2006/customXml" ds:itemID="{2825D205-08CE-4D65-8AAB-07BE2A5F138A}">
+<ds:datastoreItem xmlns:ds="http://schemas.openxmlformats.org/officeDocument/2006/customXml" ds:itemID="{BC43745E-0CE6-4942-B490-F9F911C7806C}">
   <ds:schemaRefs>
     <ds:schemaRef ds:uri="http://schemas.openxmlformats.org/officeDocument/2006/bibliography"/>
   </ds:schemaRefs>

</xml_diff>